<commit_message>
E-R change and tables
</commit_message>
<xml_diff>
--- a/conversion_tables.docx
+++ b/conversion_tables.docx
@@ -1259,12 +1259,458 @@
           <w:u w:val="single"/>
           <w:lang w:val="en-US"/>
         </w:rPr>
+        <w:t xml:space="preserve">, </w:t>
+      </w:r>
+      <w:proofErr w:type="spellStart"/>
+      <w:r>
+        <w:rPr>
+          <w:rFonts w:ascii="Arial Unicode MS" w:eastAsia="Arial Unicode MS" w:hAnsi="Arial Unicode MS" w:cs="Arial Unicode MS"/>
+          <w:sz w:val="20"/>
+          <w:szCs w:val="20"/>
+          <w:u w:val="single"/>
+          <w:lang w:val="en-US"/>
+        </w:rPr>
+        <w:t>s_week_day</w:t>
+      </w:r>
+      <w:proofErr w:type="spellEnd"/>
+      <w:r>
+        <w:rPr>
+          <w:rFonts w:ascii="Arial Unicode MS" w:eastAsia="Arial Unicode MS" w:hAnsi="Arial Unicode MS" w:cs="Arial Unicode MS"/>
+          <w:sz w:val="20"/>
+          <w:szCs w:val="20"/>
+          <w:u w:val="single"/>
+          <w:lang w:val="en-US"/>
+        </w:rPr>
+        <w:t xml:space="preserve">, </w:t>
+      </w:r>
+      <w:proofErr w:type="spellStart"/>
+      <w:r>
+        <w:rPr>
+          <w:rFonts w:ascii="Arial Unicode MS" w:eastAsia="Arial Unicode MS" w:hAnsi="Arial Unicode MS" w:cs="Arial Unicode MS"/>
+          <w:sz w:val="20"/>
+          <w:szCs w:val="20"/>
+          <w:u w:val="single"/>
+          <w:lang w:val="en-US"/>
+        </w:rPr>
+        <w:t>s_time_zone</w:t>
+      </w:r>
+      <w:proofErr w:type="spellEnd"/>
+      <w:r>
+        <w:rPr>
+          <w:rFonts w:ascii="Arial Unicode MS" w:eastAsia="Arial Unicode MS" w:hAnsi="Arial Unicode MS" w:cs="Arial Unicode MS"/>
+          <w:sz w:val="20"/>
+          <w:szCs w:val="20"/>
+          <w:u w:val="single"/>
+          <w:lang w:val="en-US"/>
+        </w:rPr>
+        <w:t xml:space="preserve">, </w:t>
+      </w:r>
+      <w:proofErr w:type="spellStart"/>
+      <w:r>
+        <w:rPr>
+          <w:rFonts w:ascii="Arial Unicode MS" w:eastAsia="Arial Unicode MS" w:hAnsi="Arial Unicode MS" w:cs="Arial Unicode MS"/>
+          <w:sz w:val="20"/>
+          <w:szCs w:val="20"/>
+          <w:u w:val="single"/>
+          <w:lang w:val="en-US"/>
+        </w:rPr>
+        <w:t>s_date_time</w:t>
+      </w:r>
+      <w:proofErr w:type="spellEnd"/>
+      <w:r>
+        <w:rPr>
+          <w:rFonts w:ascii="Arial Unicode MS" w:eastAsia="Arial Unicode MS" w:hAnsi="Arial Unicode MS" w:cs="Arial Unicode MS"/>
+          <w:sz w:val="20"/>
+          <w:szCs w:val="20"/>
+          <w:u w:val="single"/>
+          <w:lang w:val="en-US"/>
+        </w:rPr>
+        <w:t xml:space="preserve">, </w:t>
+      </w:r>
+      <w:proofErr w:type="spellStart"/>
+      <w:r>
+        <w:rPr>
+          <w:rFonts w:ascii="Arial Unicode MS" w:eastAsia="Arial Unicode MS" w:hAnsi="Arial Unicode MS" w:cs="Arial Unicode MS"/>
+          <w:sz w:val="20"/>
+          <w:szCs w:val="20"/>
+          <w:u w:val="single"/>
+          <w:lang w:val="en-US"/>
+        </w:rPr>
+        <w:t>e_week_day</w:t>
+      </w:r>
+      <w:proofErr w:type="spellEnd"/>
+      <w:r>
+        <w:rPr>
+          <w:rFonts w:ascii="Arial Unicode MS" w:eastAsia="Arial Unicode MS" w:hAnsi="Arial Unicode MS" w:cs="Arial Unicode MS"/>
+          <w:sz w:val="20"/>
+          <w:szCs w:val="20"/>
+          <w:u w:val="single"/>
+          <w:lang w:val="en-US"/>
+        </w:rPr>
+        <w:t xml:space="preserve">, </w:t>
+      </w:r>
+      <w:proofErr w:type="spellStart"/>
+      <w:r>
+        <w:rPr>
+          <w:rFonts w:ascii="Arial Unicode MS" w:eastAsia="Arial Unicode MS" w:hAnsi="Arial Unicode MS" w:cs="Arial Unicode MS"/>
+          <w:sz w:val="20"/>
+          <w:szCs w:val="20"/>
+          <w:u w:val="single"/>
+          <w:lang w:val="en-US"/>
+        </w:rPr>
+        <w:t>e_time_zone</w:t>
+      </w:r>
+      <w:proofErr w:type="spellEnd"/>
+      <w:r>
+        <w:rPr>
+          <w:rFonts w:ascii="Arial Unicode MS" w:eastAsia="Arial Unicode MS" w:hAnsi="Arial Unicode MS" w:cs="Arial Unicode MS"/>
+          <w:sz w:val="20"/>
+          <w:szCs w:val="20"/>
+          <w:u w:val="single"/>
+          <w:lang w:val="en-US"/>
+        </w:rPr>
+        <w:t>,                                                                   e_date_time</w:t>
+      </w:r>
+      <w:r>
+        <w:rPr>
+          <w:rFonts w:ascii="Arial Unicode MS" w:eastAsia="Arial Unicode MS" w:hAnsi="Arial Unicode MS" w:cs="Arial Unicode MS"/>
+          <w:sz w:val="20"/>
+          <w:szCs w:val="20"/>
+          <w:lang w:val="en-US"/>
+        </w:rPr>
+        <w:t>, domain</w:t>
+      </w:r>
+      <w:r>
+        <w:rPr>
+          <w:rFonts w:ascii="Arial Unicode MS" w:eastAsia="Arial Unicode MS" w:hAnsi="Arial Unicode MS" w:cs="Arial Unicode MS"/>
+          <w:sz w:val="20"/>
+          <w:szCs w:val="20"/>
+          <w:u w:val="single"/>
+          <w:lang w:val="en-US"/>
+        </w:rPr>
+        <w:t>)</w:t>
+      </w:r>
+    </w:p>
+    <w:p>
+      <w:pPr>
+        <w:ind w:left="-113"/>
+        <w:rPr>
+          <w:rFonts w:ascii="Arial Unicode MS" w:eastAsia="Arial Unicode MS" w:hAnsi="Arial Unicode MS" w:cs="Arial Unicode MS"/>
+          <w:sz w:val="20"/>
+          <w:szCs w:val="20"/>
+          <w:lang w:val="en-US"/>
+        </w:rPr>
+      </w:pPr>
+      <w:r>
+        <w:rPr>
+          <w:rFonts w:ascii="Arial Unicode MS" w:eastAsia="Arial Unicode MS" w:hAnsi="Arial Unicode MS" w:cs="Arial Unicode MS"/>
+          <w:sz w:val="20"/>
+          <w:szCs w:val="20"/>
+          <w:lang w:val="en-US"/>
+        </w:rPr>
+        <w:tab/>
+      </w:r>
+      <w:r>
+        <w:rPr>
+          <w:rFonts w:ascii="Arial Unicode MS" w:eastAsia="Arial Unicode MS" w:hAnsi="Arial Unicode MS" w:cs="Arial Unicode MS"/>
+          <w:sz w:val="20"/>
+          <w:szCs w:val="20"/>
+          <w:lang w:val="en-US"/>
+        </w:rPr>
+        <w:tab/>
+      </w:r>
+      <w:proofErr w:type="spellStart"/>
+      <w:r>
+        <w:rPr>
+          <w:rFonts w:ascii="Arial Unicode MS" w:eastAsia="Arial Unicode MS" w:hAnsi="Arial Unicode MS" w:cs="Arial Unicode MS"/>
+          <w:sz w:val="20"/>
+          <w:szCs w:val="20"/>
+          <w:lang w:val="en-US"/>
+        </w:rPr>
+        <w:t>serial_number</w:t>
+      </w:r>
+      <w:proofErr w:type="spellEnd"/>
+      <w:r>
+        <w:rPr>
+          <w:rFonts w:ascii="Arial Unicode MS" w:eastAsia="Arial Unicode MS" w:hAnsi="Arial Unicode MS" w:cs="Arial Unicode MS"/>
+          <w:sz w:val="20"/>
+          <w:szCs w:val="20"/>
+          <w:lang w:val="en-US"/>
+        </w:rPr>
+        <w:t>: FK (</w:t>
+      </w:r>
+      <w:proofErr w:type="spellStart"/>
+      <w:r>
+        <w:rPr>
+          <w:rFonts w:ascii="Arial Unicode MS" w:eastAsia="Arial Unicode MS" w:hAnsi="Arial Unicode MS" w:cs="Arial Unicode MS"/>
+          <w:sz w:val="20"/>
+          <w:szCs w:val="20"/>
+          <w:lang w:val="en-US"/>
+        </w:rPr>
+        <w:t>medical_device</w:t>
+      </w:r>
+      <w:proofErr w:type="spellEnd"/>
+      <w:r>
+        <w:rPr>
+          <w:rFonts w:ascii="Arial Unicode MS" w:eastAsia="Arial Unicode MS" w:hAnsi="Arial Unicode MS" w:cs="Arial Unicode MS"/>
+          <w:sz w:val="20"/>
+          <w:szCs w:val="20"/>
+          <w:lang w:val="en-US"/>
+        </w:rPr>
+        <w:t>)</w:t>
+      </w:r>
+      <w:bookmarkStart w:id="0" w:name="_GoBack"/>
+      <w:bookmarkEnd w:id="0"/>
+    </w:p>
+    <w:p>
+      <w:pPr>
+        <w:rPr>
+          <w:rFonts w:ascii="Arial Unicode MS" w:eastAsia="Arial Unicode MS" w:hAnsi="Arial Unicode MS" w:cs="Arial Unicode MS"/>
+          <w:sz w:val="20"/>
+          <w:szCs w:val="20"/>
+          <w:lang w:val="en-US"/>
+        </w:rPr>
+      </w:pPr>
+      <w:r>
+        <w:rPr>
+          <w:rFonts w:ascii="Arial Unicode MS" w:eastAsia="Arial Unicode MS" w:hAnsi="Arial Unicode MS" w:cs="Arial Unicode MS"/>
+          <w:sz w:val="20"/>
+          <w:szCs w:val="20"/>
+          <w:lang w:val="en-US"/>
+        </w:rPr>
+        <w:tab/>
+      </w:r>
+      <w:proofErr w:type="spellStart"/>
+      <w:r>
+        <w:rPr>
+          <w:rFonts w:ascii="Arial Unicode MS" w:eastAsia="Arial Unicode MS" w:hAnsi="Arial Unicode MS" w:cs="Arial Unicode MS"/>
+          <w:sz w:val="20"/>
+          <w:szCs w:val="20"/>
+          <w:lang w:val="en-US"/>
+        </w:rPr>
+        <w:t>s_week_day</w:t>
+      </w:r>
+      <w:proofErr w:type="spellEnd"/>
+      <w:r>
+        <w:rPr>
+          <w:rFonts w:ascii="Arial Unicode MS" w:eastAsia="Arial Unicode MS" w:hAnsi="Arial Unicode MS" w:cs="Arial Unicode MS"/>
+          <w:sz w:val="20"/>
+          <w:szCs w:val="20"/>
+          <w:lang w:val="en-US"/>
+        </w:rPr>
+        <w:t xml:space="preserve">, </w:t>
+      </w:r>
+      <w:proofErr w:type="spellStart"/>
+      <w:r>
+        <w:rPr>
+          <w:rFonts w:ascii="Arial Unicode MS" w:eastAsia="Arial Unicode MS" w:hAnsi="Arial Unicode MS" w:cs="Arial Unicode MS"/>
+          <w:sz w:val="20"/>
+          <w:szCs w:val="20"/>
+          <w:lang w:val="en-US"/>
+        </w:rPr>
+        <w:t>s_time_zone</w:t>
+      </w:r>
+      <w:proofErr w:type="spellEnd"/>
+      <w:r>
+        <w:rPr>
+          <w:rFonts w:ascii="Arial Unicode MS" w:eastAsia="Arial Unicode MS" w:hAnsi="Arial Unicode MS" w:cs="Arial Unicode MS"/>
+          <w:sz w:val="20"/>
+          <w:szCs w:val="20"/>
+          <w:lang w:val="en-US"/>
+        </w:rPr>
+        <w:t xml:space="preserve">, </w:t>
+      </w:r>
+      <w:proofErr w:type="spellStart"/>
+      <w:r>
+        <w:rPr>
+          <w:rFonts w:ascii="Arial Unicode MS" w:eastAsia="Arial Unicode MS" w:hAnsi="Arial Unicode MS" w:cs="Arial Unicode MS"/>
+          <w:sz w:val="20"/>
+          <w:szCs w:val="20"/>
+          <w:lang w:val="en-US"/>
+        </w:rPr>
+        <w:t>s_date_time</w:t>
+      </w:r>
+      <w:proofErr w:type="spellEnd"/>
+      <w:r>
+        <w:rPr>
+          <w:rFonts w:ascii="Arial Unicode MS" w:eastAsia="Arial Unicode MS" w:hAnsi="Arial Unicode MS" w:cs="Arial Unicode MS"/>
+          <w:sz w:val="20"/>
+          <w:szCs w:val="20"/>
+          <w:lang w:val="en-US"/>
+        </w:rPr>
+        <w:t xml:space="preserve">, </w:t>
+      </w:r>
+      <w:proofErr w:type="spellStart"/>
+      <w:r>
+        <w:rPr>
+          <w:rFonts w:ascii="Arial Unicode MS" w:eastAsia="Arial Unicode MS" w:hAnsi="Arial Unicode MS" w:cs="Arial Unicode MS"/>
+          <w:sz w:val="20"/>
+          <w:szCs w:val="20"/>
+          <w:lang w:val="en-US"/>
+        </w:rPr>
+        <w:t>e_week_day</w:t>
+      </w:r>
+      <w:proofErr w:type="spellEnd"/>
+      <w:r>
+        <w:rPr>
+          <w:rFonts w:ascii="Arial Unicode MS" w:eastAsia="Arial Unicode MS" w:hAnsi="Arial Unicode MS" w:cs="Arial Unicode MS"/>
+          <w:sz w:val="20"/>
+          <w:szCs w:val="20"/>
+          <w:lang w:val="en-US"/>
+        </w:rPr>
+        <w:t xml:space="preserve">, </w:t>
+      </w:r>
+      <w:proofErr w:type="spellStart"/>
+      <w:r>
+        <w:rPr>
+          <w:rFonts w:ascii="Arial Unicode MS" w:eastAsia="Arial Unicode MS" w:hAnsi="Arial Unicode MS" w:cs="Arial Unicode MS"/>
+          <w:sz w:val="20"/>
+          <w:szCs w:val="20"/>
+          <w:lang w:val="en-US"/>
+        </w:rPr>
+        <w:t>e_time_zone</w:t>
+      </w:r>
+      <w:proofErr w:type="spellEnd"/>
+      <w:r>
+        <w:rPr>
+          <w:rFonts w:ascii="Arial Unicode MS" w:eastAsia="Arial Unicode MS" w:hAnsi="Arial Unicode MS" w:cs="Arial Unicode MS"/>
+          <w:sz w:val="20"/>
+          <w:szCs w:val="20"/>
+          <w:lang w:val="en-US"/>
+        </w:rPr>
+        <w:t>, e_date_time</w:t>
+      </w:r>
+      <w:r>
+        <w:rPr>
+          <w:rFonts w:ascii="Arial Unicode MS" w:eastAsia="Arial Unicode MS" w:hAnsi="Arial Unicode MS" w:cs="Arial Unicode MS"/>
+          <w:sz w:val="20"/>
+          <w:szCs w:val="20"/>
+          <w:lang w:val="en-US"/>
+        </w:rPr>
+        <w:t>: FK (</w:t>
+      </w:r>
+      <w:proofErr w:type="spellStart"/>
+      <w:r>
+        <w:rPr>
+          <w:rFonts w:ascii="Arial Unicode MS" w:eastAsia="Arial Unicode MS" w:hAnsi="Arial Unicode MS" w:cs="Arial Unicode MS"/>
+          <w:sz w:val="20"/>
+          <w:szCs w:val="20"/>
+          <w:lang w:val="en-US"/>
+        </w:rPr>
+        <w:t>low_period</w:t>
+      </w:r>
+      <w:proofErr w:type="spellEnd"/>
+      <w:r>
+        <w:rPr>
+          <w:rFonts w:ascii="Arial Unicode MS" w:eastAsia="Arial Unicode MS" w:hAnsi="Arial Unicode MS" w:cs="Arial Unicode MS"/>
+          <w:sz w:val="20"/>
+          <w:szCs w:val="20"/>
+          <w:lang w:val="en-US"/>
+        </w:rPr>
+        <w:t>)</w:t>
+      </w:r>
+    </w:p>
+    <w:p>
+      <w:pPr>
+        <w:rPr>
+          <w:rFonts w:ascii="Arial Unicode MS" w:eastAsia="Arial Unicode MS" w:hAnsi="Arial Unicode MS" w:cs="Arial Unicode MS"/>
+          <w:sz w:val="20"/>
+          <w:szCs w:val="20"/>
+          <w:lang w:val="en-US"/>
+        </w:rPr>
+      </w:pPr>
+      <w:r>
+        <w:rPr>
+          <w:rFonts w:ascii="Arial Unicode MS" w:eastAsia="Arial Unicode MS" w:hAnsi="Arial Unicode MS" w:cs="Arial Unicode MS"/>
+          <w:sz w:val="20"/>
+          <w:szCs w:val="20"/>
+          <w:lang w:val="en-US"/>
+        </w:rPr>
+        <w:tab/>
+      </w:r>
+      <w:proofErr w:type="gramStart"/>
+      <w:r>
+        <w:rPr>
+          <w:rFonts w:ascii="Arial Unicode MS" w:eastAsia="Arial Unicode MS" w:hAnsi="Arial Unicode MS" w:cs="Arial Unicode MS"/>
+          <w:sz w:val="20"/>
+          <w:szCs w:val="20"/>
+          <w:lang w:val="en-US"/>
+        </w:rPr>
+        <w:t>domain</w:t>
+      </w:r>
+      <w:proofErr w:type="gramEnd"/>
+      <w:r>
+        <w:rPr>
+          <w:rFonts w:ascii="Arial Unicode MS" w:eastAsia="Arial Unicode MS" w:hAnsi="Arial Unicode MS" w:cs="Arial Unicode MS"/>
+          <w:sz w:val="20"/>
+          <w:szCs w:val="20"/>
+          <w:lang w:val="en-US"/>
+        </w:rPr>
+        <w:t>: FK (PAN)</w:t>
+      </w:r>
+    </w:p>
+    <w:p>
+      <w:pPr>
+        <w:rPr>
+          <w:rFonts w:ascii="Arial Unicode MS" w:eastAsia="Arial Unicode MS" w:hAnsi="Arial Unicode MS" w:cs="Arial Unicode MS"/>
+          <w:color w:val="FF0000"/>
+          <w:sz w:val="20"/>
+          <w:szCs w:val="20"/>
+          <w:u w:val="single"/>
+          <w:lang w:val="en-US"/>
+        </w:rPr>
+      </w:pPr>
+      <w:proofErr w:type="gramStart"/>
+      <w:r>
+        <w:rPr>
+          <w:rFonts w:ascii="Arial Unicode MS" w:eastAsia="Arial Unicode MS" w:hAnsi="Arial Unicode MS" w:cs="Arial Unicode MS"/>
+          <w:color w:val="FF0000"/>
+          <w:sz w:val="20"/>
+          <w:szCs w:val="20"/>
+          <w:lang w:val="en-US"/>
+        </w:rPr>
+        <w:t>wears</w:t>
+      </w:r>
+      <w:proofErr w:type="gramEnd"/>
+      <w:r>
+        <w:rPr>
+          <w:rFonts w:ascii="Arial Unicode MS" w:eastAsia="Arial Unicode MS" w:hAnsi="Arial Unicode MS" w:cs="Arial Unicode MS"/>
+          <w:color w:val="FF0000"/>
+          <w:sz w:val="20"/>
+          <w:szCs w:val="20"/>
+          <w:lang w:val="en-US"/>
+        </w:rPr>
+        <w:t xml:space="preserve"> (</w:t>
+      </w:r>
+      <w:proofErr w:type="spellStart"/>
+      <w:r>
+        <w:rPr>
+          <w:rFonts w:ascii="Arial Unicode MS" w:eastAsia="Arial Unicode MS" w:hAnsi="Arial Unicode MS" w:cs="Arial Unicode MS"/>
+          <w:color w:val="FF0000"/>
+          <w:sz w:val="20"/>
+          <w:szCs w:val="20"/>
+          <w:u w:val="single"/>
+          <w:lang w:val="en-US"/>
+        </w:rPr>
+        <w:t>NHS_number</w:t>
+      </w:r>
+      <w:proofErr w:type="spellEnd"/>
+      <w:r>
+        <w:rPr>
+          <w:rFonts w:ascii="Arial Unicode MS" w:eastAsia="Arial Unicode MS" w:hAnsi="Arial Unicode MS" w:cs="Arial Unicode MS"/>
+          <w:color w:val="FF0000"/>
+          <w:sz w:val="20"/>
+          <w:szCs w:val="20"/>
+          <w:u w:val="single"/>
+          <w:lang w:val="en-US"/>
+        </w:rPr>
         <w:t xml:space="preserve">, domain, </w:t>
       </w:r>
       <w:proofErr w:type="spellStart"/>
       <w:r>
         <w:rPr>
           <w:rFonts w:ascii="Arial Unicode MS" w:eastAsia="Arial Unicode MS" w:hAnsi="Arial Unicode MS" w:cs="Arial Unicode MS"/>
+          <w:color w:val="FF0000"/>
           <w:sz w:val="20"/>
           <w:szCs w:val="20"/>
           <w:u w:val="single"/>
@@ -1276,17 +1722,19 @@
       <w:r>
         <w:rPr>
           <w:rFonts w:ascii="Arial Unicode MS" w:eastAsia="Arial Unicode MS" w:hAnsi="Arial Unicode MS" w:cs="Arial Unicode MS"/>
-          <w:sz w:val="20"/>
-          <w:szCs w:val="20"/>
-          <w:u w:val="single"/>
-          <w:lang w:val="en-US"/>
-        </w:rPr>
-        <w:t xml:space="preserve">, </w:t>
-      </w:r>
-      <w:proofErr w:type="spellStart"/>
-      <w:r>
-        <w:rPr>
-          <w:rFonts w:ascii="Arial Unicode MS" w:eastAsia="Arial Unicode MS" w:hAnsi="Arial Unicode MS" w:cs="Arial Unicode MS"/>
+          <w:color w:val="FF0000"/>
+          <w:sz w:val="20"/>
+          <w:szCs w:val="20"/>
+          <w:u w:val="single"/>
+          <w:lang w:val="en-US"/>
+        </w:rPr>
+        <w:t xml:space="preserve">, </w:t>
+      </w:r>
+      <w:proofErr w:type="spellStart"/>
+      <w:r>
+        <w:rPr>
+          <w:rFonts w:ascii="Arial Unicode MS" w:eastAsia="Arial Unicode MS" w:hAnsi="Arial Unicode MS" w:cs="Arial Unicode MS"/>
+          <w:color w:val="FF0000"/>
           <w:sz w:val="20"/>
           <w:szCs w:val="20"/>
           <w:u w:val="single"/>
@@ -1298,17 +1746,19 @@
       <w:r>
         <w:rPr>
           <w:rFonts w:ascii="Arial Unicode MS" w:eastAsia="Arial Unicode MS" w:hAnsi="Arial Unicode MS" w:cs="Arial Unicode MS"/>
-          <w:sz w:val="20"/>
-          <w:szCs w:val="20"/>
-          <w:u w:val="single"/>
-          <w:lang w:val="en-US"/>
-        </w:rPr>
-        <w:t xml:space="preserve">, </w:t>
-      </w:r>
-      <w:proofErr w:type="spellStart"/>
-      <w:r>
-        <w:rPr>
-          <w:rFonts w:ascii="Arial Unicode MS" w:eastAsia="Arial Unicode MS" w:hAnsi="Arial Unicode MS" w:cs="Arial Unicode MS"/>
+          <w:color w:val="FF0000"/>
+          <w:sz w:val="20"/>
+          <w:szCs w:val="20"/>
+          <w:u w:val="single"/>
+          <w:lang w:val="en-US"/>
+        </w:rPr>
+        <w:t xml:space="preserve">, </w:t>
+      </w:r>
+      <w:proofErr w:type="spellStart"/>
+      <w:r>
+        <w:rPr>
+          <w:rFonts w:ascii="Arial Unicode MS" w:eastAsia="Arial Unicode MS" w:hAnsi="Arial Unicode MS" w:cs="Arial Unicode MS"/>
+          <w:color w:val="FF0000"/>
           <w:sz w:val="20"/>
           <w:szCs w:val="20"/>
           <w:u w:val="single"/>
@@ -1320,17 +1770,19 @@
       <w:r>
         <w:rPr>
           <w:rFonts w:ascii="Arial Unicode MS" w:eastAsia="Arial Unicode MS" w:hAnsi="Arial Unicode MS" w:cs="Arial Unicode MS"/>
-          <w:sz w:val="20"/>
-          <w:szCs w:val="20"/>
-          <w:u w:val="single"/>
-          <w:lang w:val="en-US"/>
-        </w:rPr>
-        <w:t xml:space="preserve">, </w:t>
-      </w:r>
-      <w:proofErr w:type="spellStart"/>
-      <w:r>
-        <w:rPr>
-          <w:rFonts w:ascii="Arial Unicode MS" w:eastAsia="Arial Unicode MS" w:hAnsi="Arial Unicode MS" w:cs="Arial Unicode MS"/>
+          <w:color w:val="FF0000"/>
+          <w:sz w:val="20"/>
+          <w:szCs w:val="20"/>
+          <w:u w:val="single"/>
+          <w:lang w:val="en-US"/>
+        </w:rPr>
+        <w:t xml:space="preserve">, </w:t>
+      </w:r>
+      <w:proofErr w:type="spellStart"/>
+      <w:r>
+        <w:rPr>
+          <w:rFonts w:ascii="Arial Unicode MS" w:eastAsia="Arial Unicode MS" w:hAnsi="Arial Unicode MS" w:cs="Arial Unicode MS"/>
+          <w:color w:val="FF0000"/>
           <w:sz w:val="20"/>
           <w:szCs w:val="20"/>
           <w:u w:val="single"/>
@@ -1342,17 +1794,19 @@
       <w:r>
         <w:rPr>
           <w:rFonts w:ascii="Arial Unicode MS" w:eastAsia="Arial Unicode MS" w:hAnsi="Arial Unicode MS" w:cs="Arial Unicode MS"/>
-          <w:sz w:val="20"/>
-          <w:szCs w:val="20"/>
-          <w:u w:val="single"/>
-          <w:lang w:val="en-US"/>
-        </w:rPr>
-        <w:t xml:space="preserve">, </w:t>
-      </w:r>
-      <w:proofErr w:type="spellStart"/>
-      <w:r>
-        <w:rPr>
-          <w:rFonts w:ascii="Arial Unicode MS" w:eastAsia="Arial Unicode MS" w:hAnsi="Arial Unicode MS" w:cs="Arial Unicode MS"/>
+          <w:color w:val="FF0000"/>
+          <w:sz w:val="20"/>
+          <w:szCs w:val="20"/>
+          <w:u w:val="single"/>
+          <w:lang w:val="en-US"/>
+        </w:rPr>
+        <w:t xml:space="preserve">, </w:t>
+      </w:r>
+      <w:proofErr w:type="spellStart"/>
+      <w:r>
+        <w:rPr>
+          <w:rFonts w:ascii="Arial Unicode MS" w:eastAsia="Arial Unicode MS" w:hAnsi="Arial Unicode MS" w:cs="Arial Unicode MS"/>
+          <w:color w:val="FF0000"/>
           <w:sz w:val="20"/>
           <w:szCs w:val="20"/>
           <w:u w:val="single"/>
@@ -1364,416 +1818,7 @@
       <w:r>
         <w:rPr>
           <w:rFonts w:ascii="Arial Unicode MS" w:eastAsia="Arial Unicode MS" w:hAnsi="Arial Unicode MS" w:cs="Arial Unicode MS"/>
-          <w:sz w:val="20"/>
-          <w:szCs w:val="20"/>
-          <w:u w:val="single"/>
-          <w:lang w:val="en-US"/>
-        </w:rPr>
-        <w:t>,                                                                   e_date_time)</w:t>
-      </w:r>
-    </w:p>
-    <w:p>
-      <w:pPr>
-        <w:ind w:left="-113"/>
-        <w:rPr>
-          <w:rFonts w:ascii="Arial Unicode MS" w:eastAsia="Arial Unicode MS" w:hAnsi="Arial Unicode MS" w:cs="Arial Unicode MS"/>
-          <w:sz w:val="20"/>
-          <w:szCs w:val="20"/>
-          <w:lang w:val="en-US"/>
-        </w:rPr>
-      </w:pPr>
-      <w:r>
-        <w:rPr>
-          <w:rFonts w:ascii="Arial Unicode MS" w:eastAsia="Arial Unicode MS" w:hAnsi="Arial Unicode MS" w:cs="Arial Unicode MS"/>
-          <w:sz w:val="20"/>
-          <w:szCs w:val="20"/>
-          <w:lang w:val="en-US"/>
-        </w:rPr>
-        <w:tab/>
-      </w:r>
-      <w:proofErr w:type="spellStart"/>
-      <w:r>
-        <w:rPr>
-          <w:rFonts w:ascii="Arial Unicode MS" w:eastAsia="Arial Unicode MS" w:hAnsi="Arial Unicode MS" w:cs="Arial Unicode MS"/>
-          <w:sz w:val="20"/>
-          <w:szCs w:val="20"/>
-          <w:lang w:val="en-US"/>
-        </w:rPr>
-        <w:t>serial_number</w:t>
-      </w:r>
-      <w:proofErr w:type="spellEnd"/>
-      <w:r>
-        <w:rPr>
-          <w:rFonts w:ascii="Arial Unicode MS" w:eastAsia="Arial Unicode MS" w:hAnsi="Arial Unicode MS" w:cs="Arial Unicode MS"/>
-          <w:sz w:val="20"/>
-          <w:szCs w:val="20"/>
-          <w:lang w:val="en-US"/>
-        </w:rPr>
-        <w:t>: FK (</w:t>
-      </w:r>
-      <w:proofErr w:type="spellStart"/>
-      <w:r>
-        <w:rPr>
-          <w:rFonts w:ascii="Arial Unicode MS" w:eastAsia="Arial Unicode MS" w:hAnsi="Arial Unicode MS" w:cs="Arial Unicode MS"/>
-          <w:sz w:val="20"/>
-          <w:szCs w:val="20"/>
-          <w:lang w:val="en-US"/>
-        </w:rPr>
-        <w:t>medical_device</w:t>
-      </w:r>
-      <w:proofErr w:type="spellEnd"/>
-      <w:r>
-        <w:rPr>
-          <w:rFonts w:ascii="Arial Unicode MS" w:eastAsia="Arial Unicode MS" w:hAnsi="Arial Unicode MS" w:cs="Arial Unicode MS"/>
-          <w:sz w:val="20"/>
-          <w:szCs w:val="20"/>
-          <w:lang w:val="en-US"/>
-        </w:rPr>
-        <w:t>)</w:t>
-      </w:r>
-    </w:p>
-    <w:p>
-      <w:pPr>
-        <w:rPr>
-          <w:rFonts w:ascii="Arial Unicode MS" w:eastAsia="Arial Unicode MS" w:hAnsi="Arial Unicode MS" w:cs="Arial Unicode MS"/>
-          <w:sz w:val="20"/>
-          <w:szCs w:val="20"/>
-          <w:lang w:val="en-US"/>
-        </w:rPr>
-      </w:pPr>
-      <w:r>
-        <w:rPr>
-          <w:rFonts w:ascii="Arial Unicode MS" w:eastAsia="Arial Unicode MS" w:hAnsi="Arial Unicode MS" w:cs="Arial Unicode MS"/>
-          <w:sz w:val="20"/>
-          <w:szCs w:val="20"/>
-          <w:lang w:val="en-US"/>
-        </w:rPr>
-        <w:tab/>
-      </w:r>
-      <w:proofErr w:type="gramStart"/>
-      <w:r>
-        <w:rPr>
-          <w:rFonts w:ascii="Arial Unicode MS" w:eastAsia="Arial Unicode MS" w:hAnsi="Arial Unicode MS" w:cs="Arial Unicode MS"/>
-          <w:sz w:val="20"/>
-          <w:szCs w:val="20"/>
-          <w:lang w:val="en-US"/>
-        </w:rPr>
-        <w:t>domain</w:t>
-      </w:r>
-      <w:proofErr w:type="gramEnd"/>
-      <w:r>
-        <w:rPr>
-          <w:rFonts w:ascii="Arial Unicode MS" w:eastAsia="Arial Unicode MS" w:hAnsi="Arial Unicode MS" w:cs="Arial Unicode MS"/>
-          <w:sz w:val="20"/>
-          <w:szCs w:val="20"/>
-          <w:lang w:val="en-US"/>
-        </w:rPr>
-        <w:t>: FK (PAN)</w:t>
-      </w:r>
-    </w:p>
-    <w:p>
-      <w:pPr>
-        <w:rPr>
-          <w:rFonts w:ascii="Arial Unicode MS" w:eastAsia="Arial Unicode MS" w:hAnsi="Arial Unicode MS" w:cs="Arial Unicode MS"/>
-          <w:sz w:val="20"/>
-          <w:szCs w:val="20"/>
-          <w:lang w:val="en-US"/>
-        </w:rPr>
-      </w:pPr>
-      <w:r>
-        <w:rPr>
-          <w:rFonts w:ascii="Arial Unicode MS" w:eastAsia="Arial Unicode MS" w:hAnsi="Arial Unicode MS" w:cs="Arial Unicode MS"/>
-          <w:sz w:val="20"/>
-          <w:szCs w:val="20"/>
-          <w:lang w:val="en-US"/>
-        </w:rPr>
-        <w:tab/>
-      </w:r>
-      <w:proofErr w:type="spellStart"/>
-      <w:r>
-        <w:rPr>
-          <w:rFonts w:ascii="Arial Unicode MS" w:eastAsia="Arial Unicode MS" w:hAnsi="Arial Unicode MS" w:cs="Arial Unicode MS"/>
-          <w:sz w:val="20"/>
-          <w:szCs w:val="20"/>
-          <w:lang w:val="en-US"/>
-        </w:rPr>
-        <w:t>s_week_day</w:t>
-      </w:r>
-      <w:proofErr w:type="spellEnd"/>
-      <w:r>
-        <w:rPr>
-          <w:rFonts w:ascii="Arial Unicode MS" w:eastAsia="Arial Unicode MS" w:hAnsi="Arial Unicode MS" w:cs="Arial Unicode MS"/>
-          <w:sz w:val="20"/>
-          <w:szCs w:val="20"/>
-          <w:lang w:val="en-US"/>
-        </w:rPr>
-        <w:t xml:space="preserve">, </w:t>
-      </w:r>
-      <w:proofErr w:type="spellStart"/>
-      <w:r>
-        <w:rPr>
-          <w:rFonts w:ascii="Arial Unicode MS" w:eastAsia="Arial Unicode MS" w:hAnsi="Arial Unicode MS" w:cs="Arial Unicode MS"/>
-          <w:sz w:val="20"/>
-          <w:szCs w:val="20"/>
-          <w:lang w:val="en-US"/>
-        </w:rPr>
-        <w:t>s_time_zone</w:t>
-      </w:r>
-      <w:proofErr w:type="spellEnd"/>
-      <w:r>
-        <w:rPr>
-          <w:rFonts w:ascii="Arial Unicode MS" w:eastAsia="Arial Unicode MS" w:hAnsi="Arial Unicode MS" w:cs="Arial Unicode MS"/>
-          <w:sz w:val="20"/>
-          <w:szCs w:val="20"/>
-          <w:lang w:val="en-US"/>
-        </w:rPr>
-        <w:t xml:space="preserve">, </w:t>
-      </w:r>
-      <w:proofErr w:type="spellStart"/>
-      <w:r>
-        <w:rPr>
-          <w:rFonts w:ascii="Arial Unicode MS" w:eastAsia="Arial Unicode MS" w:hAnsi="Arial Unicode MS" w:cs="Arial Unicode MS"/>
-          <w:sz w:val="20"/>
-          <w:szCs w:val="20"/>
-          <w:lang w:val="en-US"/>
-        </w:rPr>
-        <w:t>s_date_time</w:t>
-      </w:r>
-      <w:proofErr w:type="spellEnd"/>
-      <w:r>
-        <w:rPr>
-          <w:rFonts w:ascii="Arial Unicode MS" w:eastAsia="Arial Unicode MS" w:hAnsi="Arial Unicode MS" w:cs="Arial Unicode MS"/>
-          <w:sz w:val="20"/>
-          <w:szCs w:val="20"/>
-          <w:lang w:val="en-US"/>
-        </w:rPr>
-        <w:t xml:space="preserve">, </w:t>
-      </w:r>
-      <w:proofErr w:type="spellStart"/>
-      <w:r>
-        <w:rPr>
-          <w:rFonts w:ascii="Arial Unicode MS" w:eastAsia="Arial Unicode MS" w:hAnsi="Arial Unicode MS" w:cs="Arial Unicode MS"/>
-          <w:sz w:val="20"/>
-          <w:szCs w:val="20"/>
-          <w:lang w:val="en-US"/>
-        </w:rPr>
-        <w:t>e_week_day</w:t>
-      </w:r>
-      <w:proofErr w:type="spellEnd"/>
-      <w:r>
-        <w:rPr>
-          <w:rFonts w:ascii="Arial Unicode MS" w:eastAsia="Arial Unicode MS" w:hAnsi="Arial Unicode MS" w:cs="Arial Unicode MS"/>
-          <w:sz w:val="20"/>
-          <w:szCs w:val="20"/>
-          <w:lang w:val="en-US"/>
-        </w:rPr>
-        <w:t xml:space="preserve">, </w:t>
-      </w:r>
-      <w:proofErr w:type="spellStart"/>
-      <w:r>
-        <w:rPr>
-          <w:rFonts w:ascii="Arial Unicode MS" w:eastAsia="Arial Unicode MS" w:hAnsi="Arial Unicode MS" w:cs="Arial Unicode MS"/>
-          <w:sz w:val="20"/>
-          <w:szCs w:val="20"/>
-          <w:lang w:val="en-US"/>
-        </w:rPr>
-        <w:t>e_time_zone</w:t>
-      </w:r>
-      <w:proofErr w:type="spellEnd"/>
-      <w:r>
-        <w:rPr>
-          <w:rFonts w:ascii="Arial Unicode MS" w:eastAsia="Arial Unicode MS" w:hAnsi="Arial Unicode MS" w:cs="Arial Unicode MS"/>
-          <w:sz w:val="20"/>
-          <w:szCs w:val="20"/>
-          <w:lang w:val="en-US"/>
-        </w:rPr>
-        <w:t>, e_date_time</w:t>
-      </w:r>
-      <w:r>
-        <w:rPr>
-          <w:rFonts w:ascii="Arial Unicode MS" w:eastAsia="Arial Unicode MS" w:hAnsi="Arial Unicode MS" w:cs="Arial Unicode MS"/>
-          <w:sz w:val="20"/>
-          <w:szCs w:val="20"/>
-          <w:lang w:val="en-US"/>
-        </w:rPr>
-        <w:t>: FK (</w:t>
-      </w:r>
-      <w:proofErr w:type="spellStart"/>
-      <w:r>
-        <w:rPr>
-          <w:rFonts w:ascii="Arial Unicode MS" w:eastAsia="Arial Unicode MS" w:hAnsi="Arial Unicode MS" w:cs="Arial Unicode MS"/>
-          <w:sz w:val="20"/>
-          <w:szCs w:val="20"/>
-          <w:lang w:val="en-US"/>
-        </w:rPr>
-        <w:t>low_period</w:t>
-      </w:r>
-      <w:proofErr w:type="spellEnd"/>
-      <w:r>
-        <w:rPr>
-          <w:rFonts w:ascii="Arial Unicode MS" w:eastAsia="Arial Unicode MS" w:hAnsi="Arial Unicode MS" w:cs="Arial Unicode MS"/>
-          <w:sz w:val="20"/>
-          <w:szCs w:val="20"/>
-          <w:lang w:val="en-US"/>
-        </w:rPr>
-        <w:t>)</w:t>
-      </w:r>
-    </w:p>
-    <w:p>
-      <w:pPr>
-        <w:rPr>
-          <w:rFonts w:ascii="Arial Unicode MS" w:eastAsia="Arial Unicode MS" w:hAnsi="Arial Unicode MS" w:cs="Arial Unicode MS"/>
-          <w:sz w:val="20"/>
-          <w:szCs w:val="20"/>
-          <w:u w:val="single"/>
-          <w:lang w:val="en-US"/>
-        </w:rPr>
-      </w:pPr>
-      <w:proofErr w:type="gramStart"/>
-      <w:r>
-        <w:rPr>
-          <w:rFonts w:ascii="Arial Unicode MS" w:eastAsia="Arial Unicode MS" w:hAnsi="Arial Unicode MS" w:cs="Arial Unicode MS"/>
-          <w:sz w:val="20"/>
-          <w:szCs w:val="20"/>
-          <w:lang w:val="en-US"/>
-        </w:rPr>
-        <w:t>wears</w:t>
-      </w:r>
-      <w:proofErr w:type="gramEnd"/>
-      <w:r>
-        <w:rPr>
-          <w:rFonts w:ascii="Arial Unicode MS" w:eastAsia="Arial Unicode MS" w:hAnsi="Arial Unicode MS" w:cs="Arial Unicode MS"/>
-          <w:sz w:val="20"/>
-          <w:szCs w:val="20"/>
-          <w:lang w:val="en-US"/>
-        </w:rPr>
-        <w:t xml:space="preserve"> (</w:t>
-      </w:r>
-      <w:proofErr w:type="spellStart"/>
-      <w:r>
-        <w:rPr>
-          <w:rFonts w:ascii="Arial Unicode MS" w:eastAsia="Arial Unicode MS" w:hAnsi="Arial Unicode MS" w:cs="Arial Unicode MS"/>
-          <w:sz w:val="20"/>
-          <w:szCs w:val="20"/>
-          <w:u w:val="single"/>
-          <w:lang w:val="en-US"/>
-        </w:rPr>
-        <w:t>NHS_number</w:t>
-      </w:r>
-      <w:proofErr w:type="spellEnd"/>
-      <w:r>
-        <w:rPr>
-          <w:rFonts w:ascii="Arial Unicode MS" w:eastAsia="Arial Unicode MS" w:hAnsi="Arial Unicode MS" w:cs="Arial Unicode MS"/>
-          <w:sz w:val="20"/>
-          <w:szCs w:val="20"/>
-          <w:u w:val="single"/>
-          <w:lang w:val="en-US"/>
-        </w:rPr>
-        <w:t xml:space="preserve">, domain, </w:t>
-      </w:r>
-      <w:proofErr w:type="spellStart"/>
-      <w:r>
-        <w:rPr>
-          <w:rFonts w:ascii="Arial Unicode MS" w:eastAsia="Arial Unicode MS" w:hAnsi="Arial Unicode MS" w:cs="Arial Unicode MS"/>
-          <w:sz w:val="20"/>
-          <w:szCs w:val="20"/>
-          <w:u w:val="single"/>
-          <w:lang w:val="en-US"/>
-        </w:rPr>
-        <w:t>s_week_day</w:t>
-      </w:r>
-      <w:proofErr w:type="spellEnd"/>
-      <w:r>
-        <w:rPr>
-          <w:rFonts w:ascii="Arial Unicode MS" w:eastAsia="Arial Unicode MS" w:hAnsi="Arial Unicode MS" w:cs="Arial Unicode MS"/>
-          <w:sz w:val="20"/>
-          <w:szCs w:val="20"/>
-          <w:u w:val="single"/>
-          <w:lang w:val="en-US"/>
-        </w:rPr>
-        <w:t xml:space="preserve">, </w:t>
-      </w:r>
-      <w:proofErr w:type="spellStart"/>
-      <w:r>
-        <w:rPr>
-          <w:rFonts w:ascii="Arial Unicode MS" w:eastAsia="Arial Unicode MS" w:hAnsi="Arial Unicode MS" w:cs="Arial Unicode MS"/>
-          <w:sz w:val="20"/>
-          <w:szCs w:val="20"/>
-          <w:u w:val="single"/>
-          <w:lang w:val="en-US"/>
-        </w:rPr>
-        <w:t>s_time_zone</w:t>
-      </w:r>
-      <w:proofErr w:type="spellEnd"/>
-      <w:r>
-        <w:rPr>
-          <w:rFonts w:ascii="Arial Unicode MS" w:eastAsia="Arial Unicode MS" w:hAnsi="Arial Unicode MS" w:cs="Arial Unicode MS"/>
-          <w:sz w:val="20"/>
-          <w:szCs w:val="20"/>
-          <w:u w:val="single"/>
-          <w:lang w:val="en-US"/>
-        </w:rPr>
-        <w:t xml:space="preserve">, </w:t>
-      </w:r>
-      <w:proofErr w:type="spellStart"/>
-      <w:r>
-        <w:rPr>
-          <w:rFonts w:ascii="Arial Unicode MS" w:eastAsia="Arial Unicode MS" w:hAnsi="Arial Unicode MS" w:cs="Arial Unicode MS"/>
-          <w:sz w:val="20"/>
-          <w:szCs w:val="20"/>
-          <w:u w:val="single"/>
-          <w:lang w:val="en-US"/>
-        </w:rPr>
-        <w:t>s_date_time</w:t>
-      </w:r>
-      <w:proofErr w:type="spellEnd"/>
-      <w:r>
-        <w:rPr>
-          <w:rFonts w:ascii="Arial Unicode MS" w:eastAsia="Arial Unicode MS" w:hAnsi="Arial Unicode MS" w:cs="Arial Unicode MS"/>
-          <w:sz w:val="20"/>
-          <w:szCs w:val="20"/>
-          <w:u w:val="single"/>
-          <w:lang w:val="en-US"/>
-        </w:rPr>
-        <w:t xml:space="preserve">, </w:t>
-      </w:r>
-      <w:proofErr w:type="spellStart"/>
-      <w:r>
-        <w:rPr>
-          <w:rFonts w:ascii="Arial Unicode MS" w:eastAsia="Arial Unicode MS" w:hAnsi="Arial Unicode MS" w:cs="Arial Unicode MS"/>
-          <w:sz w:val="20"/>
-          <w:szCs w:val="20"/>
-          <w:u w:val="single"/>
-          <w:lang w:val="en-US"/>
-        </w:rPr>
-        <w:t>e_week_day</w:t>
-      </w:r>
-      <w:proofErr w:type="spellEnd"/>
-      <w:r>
-        <w:rPr>
-          <w:rFonts w:ascii="Arial Unicode MS" w:eastAsia="Arial Unicode MS" w:hAnsi="Arial Unicode MS" w:cs="Arial Unicode MS"/>
-          <w:sz w:val="20"/>
-          <w:szCs w:val="20"/>
-          <w:u w:val="single"/>
-          <w:lang w:val="en-US"/>
-        </w:rPr>
-        <w:t xml:space="preserve">, </w:t>
-      </w:r>
-      <w:proofErr w:type="spellStart"/>
-      <w:r>
-        <w:rPr>
-          <w:rFonts w:ascii="Arial Unicode MS" w:eastAsia="Arial Unicode MS" w:hAnsi="Arial Unicode MS" w:cs="Arial Unicode MS"/>
-          <w:sz w:val="20"/>
-          <w:szCs w:val="20"/>
-          <w:u w:val="single"/>
-          <w:lang w:val="en-US"/>
-        </w:rPr>
-        <w:t>e_time_zone</w:t>
-      </w:r>
-      <w:proofErr w:type="spellEnd"/>
-      <w:r>
-        <w:rPr>
-          <w:rFonts w:ascii="Arial Unicode MS" w:eastAsia="Arial Unicode MS" w:hAnsi="Arial Unicode MS" w:cs="Arial Unicode MS"/>
+          <w:color w:val="FF0000"/>
           <w:sz w:val="20"/>
           <w:szCs w:val="20"/>
           <w:u w:val="single"/>
@@ -1786,14 +1831,16 @@
       <w:pPr>
         <w:rPr>
           <w:rFonts w:ascii="Arial Unicode MS" w:eastAsia="Arial Unicode MS" w:hAnsi="Arial Unicode MS" w:cs="Arial Unicode MS"/>
-          <w:sz w:val="20"/>
-          <w:szCs w:val="20"/>
-          <w:lang w:val="en-US"/>
-        </w:rPr>
-      </w:pPr>
-      <w:r>
-        <w:rPr>
-          <w:rFonts w:ascii="Arial Unicode MS" w:eastAsia="Arial Unicode MS" w:hAnsi="Arial Unicode MS" w:cs="Arial Unicode MS"/>
+          <w:color w:val="FF0000"/>
+          <w:sz w:val="20"/>
+          <w:szCs w:val="20"/>
+          <w:lang w:val="en-US"/>
+        </w:rPr>
+      </w:pPr>
+      <w:r>
+        <w:rPr>
+          <w:rFonts w:ascii="Arial Unicode MS" w:eastAsia="Arial Unicode MS" w:hAnsi="Arial Unicode MS" w:cs="Arial Unicode MS"/>
+          <w:color w:val="FF0000"/>
           <w:sz w:val="20"/>
           <w:szCs w:val="20"/>
           <w:lang w:val="en-US"/>
@@ -1806,14 +1853,16 @@
       <w:pPr>
         <w:rPr>
           <w:rFonts w:ascii="Arial Unicode MS" w:eastAsia="Arial Unicode MS" w:hAnsi="Arial Unicode MS" w:cs="Arial Unicode MS"/>
-          <w:sz w:val="20"/>
-          <w:szCs w:val="20"/>
-          <w:lang w:val="en-US"/>
-        </w:rPr>
-      </w:pPr>
-      <w:r>
-        <w:rPr>
-          <w:rFonts w:ascii="Arial Unicode MS" w:eastAsia="Arial Unicode MS" w:hAnsi="Arial Unicode MS" w:cs="Arial Unicode MS"/>
+          <w:color w:val="FF0000"/>
+          <w:sz w:val="20"/>
+          <w:szCs w:val="20"/>
+          <w:lang w:val="en-US"/>
+        </w:rPr>
+      </w:pPr>
+      <w:r>
+        <w:rPr>
+          <w:rFonts w:ascii="Arial Unicode MS" w:eastAsia="Arial Unicode MS" w:hAnsi="Arial Unicode MS" w:cs="Arial Unicode MS"/>
+          <w:color w:val="FF0000"/>
           <w:sz w:val="20"/>
           <w:szCs w:val="20"/>
           <w:lang w:val="en-US"/>
@@ -1824,6 +1873,7 @@
       <w:r>
         <w:rPr>
           <w:rFonts w:ascii="Arial Unicode MS" w:eastAsia="Arial Unicode MS" w:hAnsi="Arial Unicode MS" w:cs="Arial Unicode MS"/>
+          <w:color w:val="FF0000"/>
           <w:sz w:val="20"/>
           <w:szCs w:val="20"/>
           <w:lang w:val="en-US"/>
@@ -1834,6 +1884,7 @@
       <w:r>
         <w:rPr>
           <w:rFonts w:ascii="Arial Unicode MS" w:eastAsia="Arial Unicode MS" w:hAnsi="Arial Unicode MS" w:cs="Arial Unicode MS"/>
+          <w:color w:val="FF0000"/>
           <w:sz w:val="20"/>
           <w:szCs w:val="20"/>
           <w:lang w:val="en-US"/>
@@ -1843,6 +1894,7 @@
       <w:r>
         <w:rPr>
           <w:rFonts w:ascii="Arial Unicode MS" w:eastAsia="Arial Unicode MS" w:hAnsi="Arial Unicode MS" w:cs="Arial Unicode MS"/>
+          <w:color w:val="FF0000"/>
           <w:sz w:val="20"/>
           <w:szCs w:val="20"/>
           <w:lang w:val="en-US"/>
@@ -1855,15 +1907,17 @@
         <w:ind w:firstLine="708"/>
         <w:rPr>
           <w:rFonts w:ascii="Arial Unicode MS" w:eastAsia="Arial Unicode MS" w:hAnsi="Arial Unicode MS" w:cs="Arial Unicode MS"/>
-          <w:sz w:val="20"/>
-          <w:szCs w:val="20"/>
-          <w:lang w:val="en-US"/>
-        </w:rPr>
-      </w:pPr>
-      <w:proofErr w:type="spellStart"/>
-      <w:r>
-        <w:rPr>
-          <w:rFonts w:ascii="Arial Unicode MS" w:eastAsia="Arial Unicode MS" w:hAnsi="Arial Unicode MS" w:cs="Arial Unicode MS"/>
+          <w:color w:val="FF0000"/>
+          <w:sz w:val="20"/>
+          <w:szCs w:val="20"/>
+          <w:lang w:val="en-US"/>
+        </w:rPr>
+      </w:pPr>
+      <w:proofErr w:type="spellStart"/>
+      <w:r>
+        <w:rPr>
+          <w:rFonts w:ascii="Arial Unicode MS" w:eastAsia="Arial Unicode MS" w:hAnsi="Arial Unicode MS" w:cs="Arial Unicode MS"/>
+          <w:color w:val="FF0000"/>
           <w:sz w:val="20"/>
           <w:szCs w:val="20"/>
           <w:lang w:val="en-US"/>
@@ -1874,16 +1928,18 @@
       <w:r>
         <w:rPr>
           <w:rFonts w:ascii="Arial Unicode MS" w:eastAsia="Arial Unicode MS" w:hAnsi="Arial Unicode MS" w:cs="Arial Unicode MS"/>
-          <w:sz w:val="20"/>
-          <w:szCs w:val="20"/>
-          <w:lang w:val="en-US"/>
-        </w:rPr>
-        <w:t xml:space="preserve">, </w:t>
-      </w:r>
-      <w:proofErr w:type="spellStart"/>
-      <w:r>
-        <w:rPr>
-          <w:rFonts w:ascii="Arial Unicode MS" w:eastAsia="Arial Unicode MS" w:hAnsi="Arial Unicode MS" w:cs="Arial Unicode MS"/>
+          <w:color w:val="FF0000"/>
+          <w:sz w:val="20"/>
+          <w:szCs w:val="20"/>
+          <w:lang w:val="en-US"/>
+        </w:rPr>
+        <w:t xml:space="preserve">, </w:t>
+      </w:r>
+      <w:proofErr w:type="spellStart"/>
+      <w:r>
+        <w:rPr>
+          <w:rFonts w:ascii="Arial Unicode MS" w:eastAsia="Arial Unicode MS" w:hAnsi="Arial Unicode MS" w:cs="Arial Unicode MS"/>
+          <w:color w:val="FF0000"/>
           <w:sz w:val="20"/>
           <w:szCs w:val="20"/>
           <w:lang w:val="en-US"/>
@@ -1894,16 +1950,18 @@
       <w:r>
         <w:rPr>
           <w:rFonts w:ascii="Arial Unicode MS" w:eastAsia="Arial Unicode MS" w:hAnsi="Arial Unicode MS" w:cs="Arial Unicode MS"/>
-          <w:sz w:val="20"/>
-          <w:szCs w:val="20"/>
-          <w:lang w:val="en-US"/>
-        </w:rPr>
-        <w:t xml:space="preserve">, </w:t>
-      </w:r>
-      <w:proofErr w:type="spellStart"/>
-      <w:r>
-        <w:rPr>
-          <w:rFonts w:ascii="Arial Unicode MS" w:eastAsia="Arial Unicode MS" w:hAnsi="Arial Unicode MS" w:cs="Arial Unicode MS"/>
+          <w:color w:val="FF0000"/>
+          <w:sz w:val="20"/>
+          <w:szCs w:val="20"/>
+          <w:lang w:val="en-US"/>
+        </w:rPr>
+        <w:t xml:space="preserve">, </w:t>
+      </w:r>
+      <w:proofErr w:type="spellStart"/>
+      <w:r>
+        <w:rPr>
+          <w:rFonts w:ascii="Arial Unicode MS" w:eastAsia="Arial Unicode MS" w:hAnsi="Arial Unicode MS" w:cs="Arial Unicode MS"/>
+          <w:color w:val="FF0000"/>
           <w:sz w:val="20"/>
           <w:szCs w:val="20"/>
           <w:lang w:val="en-US"/>
@@ -1914,16 +1972,18 @@
       <w:r>
         <w:rPr>
           <w:rFonts w:ascii="Arial Unicode MS" w:eastAsia="Arial Unicode MS" w:hAnsi="Arial Unicode MS" w:cs="Arial Unicode MS"/>
-          <w:sz w:val="20"/>
-          <w:szCs w:val="20"/>
-          <w:lang w:val="en-US"/>
-        </w:rPr>
-        <w:t xml:space="preserve">, </w:t>
-      </w:r>
-      <w:proofErr w:type="spellStart"/>
-      <w:r>
-        <w:rPr>
-          <w:rFonts w:ascii="Arial Unicode MS" w:eastAsia="Arial Unicode MS" w:hAnsi="Arial Unicode MS" w:cs="Arial Unicode MS"/>
+          <w:color w:val="FF0000"/>
+          <w:sz w:val="20"/>
+          <w:szCs w:val="20"/>
+          <w:lang w:val="en-US"/>
+        </w:rPr>
+        <w:t xml:space="preserve">, </w:t>
+      </w:r>
+      <w:proofErr w:type="spellStart"/>
+      <w:r>
+        <w:rPr>
+          <w:rFonts w:ascii="Arial Unicode MS" w:eastAsia="Arial Unicode MS" w:hAnsi="Arial Unicode MS" w:cs="Arial Unicode MS"/>
+          <w:color w:val="FF0000"/>
           <w:sz w:val="20"/>
           <w:szCs w:val="20"/>
           <w:lang w:val="en-US"/>
@@ -1934,16 +1994,18 @@
       <w:r>
         <w:rPr>
           <w:rFonts w:ascii="Arial Unicode MS" w:eastAsia="Arial Unicode MS" w:hAnsi="Arial Unicode MS" w:cs="Arial Unicode MS"/>
-          <w:sz w:val="20"/>
-          <w:szCs w:val="20"/>
-          <w:lang w:val="en-US"/>
-        </w:rPr>
-        <w:t xml:space="preserve">, </w:t>
-      </w:r>
-      <w:proofErr w:type="spellStart"/>
-      <w:r>
-        <w:rPr>
-          <w:rFonts w:ascii="Arial Unicode MS" w:eastAsia="Arial Unicode MS" w:hAnsi="Arial Unicode MS" w:cs="Arial Unicode MS"/>
+          <w:color w:val="FF0000"/>
+          <w:sz w:val="20"/>
+          <w:szCs w:val="20"/>
+          <w:lang w:val="en-US"/>
+        </w:rPr>
+        <w:t xml:space="preserve">, </w:t>
+      </w:r>
+      <w:proofErr w:type="spellStart"/>
+      <w:r>
+        <w:rPr>
+          <w:rFonts w:ascii="Arial Unicode MS" w:eastAsia="Arial Unicode MS" w:hAnsi="Arial Unicode MS" w:cs="Arial Unicode MS"/>
+          <w:color w:val="FF0000"/>
           <w:sz w:val="20"/>
           <w:szCs w:val="20"/>
           <w:lang w:val="en-US"/>
@@ -1954,6 +2016,7 @@
       <w:r>
         <w:rPr>
           <w:rFonts w:ascii="Arial Unicode MS" w:eastAsia="Arial Unicode MS" w:hAnsi="Arial Unicode MS" w:cs="Arial Unicode MS"/>
+          <w:color w:val="FF0000"/>
           <w:sz w:val="20"/>
           <w:szCs w:val="20"/>
           <w:lang w:val="en-US"/>
@@ -1964,6 +2027,7 @@
       <w:r>
         <w:rPr>
           <w:rFonts w:ascii="Arial Unicode MS" w:eastAsia="Arial Unicode MS" w:hAnsi="Arial Unicode MS" w:cs="Arial Unicode MS"/>
+          <w:color w:val="FF0000"/>
           <w:sz w:val="20"/>
           <w:szCs w:val="20"/>
           <w:lang w:val="en-US"/>
@@ -1973,6 +2037,7 @@
       <w:r>
         <w:rPr>
           <w:rFonts w:ascii="Arial Unicode MS" w:eastAsia="Arial Unicode MS" w:hAnsi="Arial Unicode MS" w:cs="Arial Unicode MS"/>
+          <w:color w:val="FF0000"/>
           <w:sz w:val="20"/>
           <w:szCs w:val="20"/>
           <w:lang w:val="en-US"/>
@@ -1983,6 +2048,7 @@
       <w:r>
         <w:rPr>
           <w:rFonts w:ascii="Arial Unicode MS" w:eastAsia="Arial Unicode MS" w:hAnsi="Arial Unicode MS" w:cs="Arial Unicode MS"/>
+          <w:color w:val="FF0000"/>
           <w:sz w:val="20"/>
           <w:szCs w:val="20"/>
           <w:lang w:val="en-US"/>
@@ -2395,8 +2461,6 @@
           <w:lang w:val="en-US"/>
         </w:rPr>
       </w:pPr>
-      <w:bookmarkStart w:id="0" w:name="_GoBack"/>
-      <w:bookmarkEnd w:id="0"/>
       <w:r>
         <w:rPr>
           <w:rFonts w:ascii="Arial Unicode MS" w:eastAsia="Arial Unicode MS" w:hAnsi="Arial Unicode MS" w:cs="Arial Unicode MS"/>
@@ -2413,12 +2477,12 @@
               <wp:align>center</wp:align>
             </wp:positionH>
             <wp:positionV relativeFrom="paragraph">
-              <wp:posOffset>-822325</wp:posOffset>
+              <wp:posOffset>-749935</wp:posOffset>
             </wp:positionV>
-            <wp:extent cx="6524625" cy="10519894"/>
-            <wp:effectExtent l="0" t="0" r="0" b="0"/>
+            <wp:extent cx="6419579" cy="10350523"/>
+            <wp:effectExtent l="0" t="0" r="635" b="0"/>
             <wp:wrapNone/>
-            <wp:docPr id="1" name="Imagem 1"/>
+            <wp:docPr id="3" name="Imagem 3"/>
             <wp:cNvGraphicFramePr>
               <a:graphicFrameLocks xmlns:a="http://schemas.openxmlformats.org/drawingml/2006/main" noChangeAspect="1"/>
             </wp:cNvGraphicFramePr>
@@ -2426,7 +2490,7 @@
               <a:graphicData uri="http://schemas.openxmlformats.org/drawingml/2006/picture">
                 <pic:pic xmlns:pic="http://schemas.openxmlformats.org/drawingml/2006/picture">
                   <pic:nvPicPr>
-                    <pic:cNvPr id="1" name="SIBDER.png"/>
+                    <pic:cNvPr id="3" name="SIBDER.png"/>
                     <pic:cNvPicPr/>
                   </pic:nvPicPr>
                   <pic:blipFill>
@@ -2444,7 +2508,7 @@
                   <pic:spPr>
                     <a:xfrm>
                       <a:off x="0" y="0"/>
-                      <a:ext cx="6524625" cy="10519894"/>
+                      <a:ext cx="6419579" cy="10350523"/>
                     </a:xfrm>
                     <a:prstGeom prst="rect">
                       <a:avLst/>

</xml_diff>

<commit_message>
changed a relationship - a patient can now only live in one municipality
</commit_message>
<xml_diff>
--- a/conversion_tables.docx
+++ b/conversion_tables.docx
@@ -868,6 +868,86 @@
       <w:r>
         <w:rPr>
           <w:rFonts w:ascii="Arial Unicode MS" w:eastAsia="Arial Unicode MS" w:hAnsi="Arial Unicode MS" w:cs="Arial Unicode MS"/>
+          <w:noProof/>
+          <w:sz w:val="20"/>
+          <w:szCs w:val="20"/>
+          <w:lang w:val="en-US"/>
+        </w:rPr>
+        <mc:AlternateContent>
+          <mc:Choice Requires="wps">
+            <w:drawing>
+              <wp:anchor distT="0" distB="0" distL="114300" distR="114300" simplePos="0" relativeHeight="251663360" behindDoc="0" locked="0" layoutInCell="1" allowOverlap="1">
+                <wp:simplePos x="0" y="0"/>
+                <wp:positionH relativeFrom="column">
+                  <wp:posOffset>8365985</wp:posOffset>
+                </wp:positionH>
+                <wp:positionV relativeFrom="paragraph">
+                  <wp:posOffset>201144</wp:posOffset>
+                </wp:positionV>
+                <wp:extent cx="3100" cy="226276"/>
+                <wp:effectExtent l="76200" t="0" r="73660" b="59690"/>
+                <wp:wrapNone/>
+                <wp:docPr id="2" name="Straight Arrow Connector 2"/>
+                <wp:cNvGraphicFramePr/>
+                <a:graphic xmlns:a="http://schemas.openxmlformats.org/drawingml/2006/main">
+                  <a:graphicData uri="http://schemas.microsoft.com/office/word/2010/wordprocessingShape">
+                    <wps:wsp>
+                      <wps:cNvCnPr/>
+                      <wps:spPr>
+                        <a:xfrm flipH="1">
+                          <a:off x="0" y="0"/>
+                          <a:ext cx="3100" cy="226276"/>
+                        </a:xfrm>
+                        <a:prstGeom prst="straightConnector1">
+                          <a:avLst/>
+                        </a:prstGeom>
+                        <a:ln w="3175">
+                          <a:tailEnd type="triangle"/>
+                        </a:ln>
+                      </wps:spPr>
+                      <wps:style>
+                        <a:lnRef idx="1">
+                          <a:schemeClr val="dk1"/>
+                        </a:lnRef>
+                        <a:fillRef idx="0">
+                          <a:schemeClr val="dk1"/>
+                        </a:fillRef>
+                        <a:effectRef idx="0">
+                          <a:schemeClr val="dk1"/>
+                        </a:effectRef>
+                        <a:fontRef idx="minor">
+                          <a:schemeClr val="tx1"/>
+                        </a:fontRef>
+                      </wps:style>
+                      <wps:bodyPr/>
+                    </wps:wsp>
+                  </a:graphicData>
+                </a:graphic>
+                <wp14:sizeRelH relativeFrom="margin">
+                  <wp14:pctWidth>0</wp14:pctWidth>
+                </wp14:sizeRelH>
+                <wp14:sizeRelV relativeFrom="margin">
+                  <wp14:pctHeight>0</wp14:pctHeight>
+                </wp14:sizeRelV>
+              </wp:anchor>
+            </w:drawing>
+          </mc:Choice>
+          <mc:Fallback>
+            <w:pict>
+              <v:shapetype w14:anchorId="073BF97D" id="_x0000_t32" coordsize="21600,21600" o:spt="32" o:oned="t" path="m,l21600,21600e" filled="f">
+                <v:path arrowok="t" fillok="f" o:connecttype="none"/>
+                <o:lock v:ext="edit" shapetype="t"/>
+              </v:shapetype>
+              <v:shape id="Straight Arrow Connector 2" o:spid="_x0000_s1026" type="#_x0000_t32" style="position:absolute;margin-left:658.75pt;margin-top:15.85pt;width:.25pt;height:17.8pt;flip:x;z-index:251663360;visibility:visible;mso-wrap-style:square;mso-width-percent:0;mso-height-percent:0;mso-wrap-distance-left:9pt;mso-wrap-distance-top:0;mso-wrap-distance-right:9pt;mso-wrap-distance-bottom:0;mso-position-horizontal:absolute;mso-position-horizontal-relative:text;mso-position-vertical:absolute;mso-position-vertical-relative:text;mso-width-percent:0;mso-height-percent:0;mso-width-relative:margin;mso-height-relative:margin" o:gfxdata="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" strokecolor="black [3200]" strokeweight=".25pt">
+                <v:stroke endarrow="block" joinstyle="miter"/>
+              </v:shape>
+            </w:pict>
+          </mc:Fallback>
+        </mc:AlternateContent>
+      </w:r>
+      <w:r>
+        <w:rPr>
+          <w:rFonts w:ascii="Arial Unicode MS" w:eastAsia="Arial Unicode MS" w:hAnsi="Arial Unicode MS" w:cs="Arial Unicode MS"/>
           <w:sz w:val="20"/>
           <w:szCs w:val="20"/>
           <w:lang w:val="pt-BR"/>
@@ -973,25 +1053,8 @@
           <w:rFonts w:ascii="Arial Unicode MS" w:eastAsia="Arial Unicode MS" w:hAnsi="Arial Unicode MS" w:cs="Arial Unicode MS"/>
         </w:rPr>
       </w:pPr>
-      <w:r>
-        <w:rPr>
-          <w:rFonts w:ascii="Arial Unicode MS" w:eastAsia="Arial Unicode MS" w:hAnsi="Arial Unicode MS" w:cs="Arial Unicode MS"/>
-        </w:rPr>
-        <w:t xml:space="preserve">We considered that a patient can live in two municipalities. Consider the example of a student that is studying away from home and he might want to register both addresses. </w:t>
-      </w:r>
-    </w:p>
-    <w:p>
-      <w:pPr>
-        <w:pStyle w:val="ListParagraph"/>
-        <w:numPr>
-          <w:ilvl w:val="0"/>
-          <w:numId w:val="1"/>
-        </w:numPr>
-        <w:jc w:val="both"/>
-        <w:rPr>
-          <w:rFonts w:ascii="Arial Unicode MS" w:eastAsia="Arial Unicode MS" w:hAnsi="Arial Unicode MS" w:cs="Arial Unicode MS"/>
-        </w:rPr>
-      </w:pPr>
+      <w:bookmarkStart w:id="0" w:name="_GoBack"/>
+      <w:bookmarkEnd w:id="0"/>
       <w:r>
         <w:rPr>
           <w:rFonts w:ascii="Arial Unicode MS" w:eastAsia="Arial Unicode MS" w:hAnsi="Arial Unicode MS" w:cs="Arial Unicode MS"/>
@@ -1122,7 +1185,6 @@
         </w:rPr>
         <w:t xml:space="preserve"> (</w:t>
       </w:r>
-      <w:proofErr w:type="spellStart"/>
       <w:r>
         <w:rPr>
           <w:rFonts w:ascii="Arial Unicode MS" w:eastAsia="Arial Unicode MS" w:hAnsi="Arial Unicode MS" w:cs="Arial Unicode MS"/>
@@ -1133,7 +1195,6 @@
         </w:rPr>
         <w:t>serial_number</w:t>
       </w:r>
-      <w:proofErr w:type="spellEnd"/>
       <w:r>
         <w:rPr>
           <w:rFonts w:ascii="Arial Unicode MS" w:eastAsia="Arial Unicode MS" w:hAnsi="Arial Unicode MS" w:cs="Arial Unicode MS"/>
@@ -1161,26 +1222,368 @@
           <w:lang w:val="en-US"/>
         </w:rPr>
         <w:tab/>
-      </w:r>
-      <w:proofErr w:type="spellStart"/>
-      <w:r>
-        <w:rPr>
-          <w:rFonts w:ascii="Arial Unicode MS" w:eastAsia="Arial Unicode MS" w:hAnsi="Arial Unicode MS" w:cs="Arial Unicode MS"/>
-          <w:sz w:val="20"/>
-          <w:szCs w:val="20"/>
+        <w:t>serial_number: FK (medical device)</w:t>
+      </w:r>
+    </w:p>
+    <w:p>
+      <w:pPr>
+        <w:rPr>
+          <w:rFonts w:ascii="Arial Unicode MS" w:eastAsia="Arial Unicode MS" w:hAnsi="Arial Unicode MS" w:cs="Arial Unicode MS"/>
+          <w:sz w:val="20"/>
+          <w:szCs w:val="20"/>
+          <w:lang w:val="en-US"/>
+        </w:rPr>
+      </w:pPr>
+      <w:proofErr w:type="gramStart"/>
+      <w:r>
+        <w:rPr>
+          <w:rFonts w:ascii="Arial Unicode MS" w:eastAsia="Arial Unicode MS" w:hAnsi="Arial Unicode MS" w:cs="Arial Unicode MS"/>
+          <w:sz w:val="20"/>
+          <w:szCs w:val="20"/>
+          <w:lang w:val="en-US"/>
+        </w:rPr>
+        <w:t>sensor</w:t>
+      </w:r>
+      <w:proofErr w:type="gramEnd"/>
+      <w:r>
+        <w:rPr>
+          <w:rFonts w:ascii="Arial Unicode MS" w:eastAsia="Arial Unicode MS" w:hAnsi="Arial Unicode MS" w:cs="Arial Unicode MS"/>
+          <w:sz w:val="20"/>
+          <w:szCs w:val="20"/>
+          <w:lang w:val="en-US"/>
+        </w:rPr>
+        <w:t xml:space="preserve"> (</w:t>
+      </w:r>
+      <w:r>
+        <w:rPr>
+          <w:rFonts w:ascii="Arial Unicode MS" w:eastAsia="Arial Unicode MS" w:hAnsi="Arial Unicode MS" w:cs="Arial Unicode MS"/>
+          <w:sz w:val="20"/>
+          <w:szCs w:val="20"/>
+          <w:u w:val="single"/>
           <w:lang w:val="en-US"/>
         </w:rPr>
         <w:t>serial_number</w:t>
       </w:r>
-      <w:proofErr w:type="spellEnd"/>
-      <w:r>
-        <w:rPr>
-          <w:rFonts w:ascii="Arial Unicode MS" w:eastAsia="Arial Unicode MS" w:hAnsi="Arial Unicode MS" w:cs="Arial Unicode MS"/>
-          <w:sz w:val="20"/>
-          <w:szCs w:val="20"/>
-          <w:lang w:val="en-US"/>
-        </w:rPr>
-        <w:t>: FK (medical device)</w:t>
+      <w:r>
+        <w:rPr>
+          <w:rFonts w:ascii="Arial Unicode MS" w:eastAsia="Arial Unicode MS" w:hAnsi="Arial Unicode MS" w:cs="Arial Unicode MS"/>
+          <w:sz w:val="20"/>
+          <w:szCs w:val="20"/>
+          <w:lang w:val="en-US"/>
+        </w:rPr>
+        <w:t>)</w:t>
+      </w:r>
+    </w:p>
+    <w:p>
+      <w:pPr>
+        <w:rPr>
+          <w:rFonts w:ascii="Arial Unicode MS" w:eastAsia="Arial Unicode MS" w:hAnsi="Arial Unicode MS" w:cs="Arial Unicode MS"/>
+          <w:sz w:val="20"/>
+          <w:szCs w:val="20"/>
+          <w:lang w:val="en-US"/>
+        </w:rPr>
+      </w:pPr>
+      <w:r>
+        <w:rPr>
+          <w:rFonts w:ascii="Arial Unicode MS" w:eastAsia="Arial Unicode MS" w:hAnsi="Arial Unicode MS" w:cs="Arial Unicode MS"/>
+          <w:sz w:val="20"/>
+          <w:szCs w:val="20"/>
+          <w:lang w:val="en-US"/>
+        </w:rPr>
+        <w:tab/>
+        <w:t>serial_number: FK (medical device)</w:t>
+      </w:r>
+    </w:p>
+    <w:p>
+      <w:pPr>
+        <w:rPr>
+          <w:rFonts w:ascii="Arial Unicode MS" w:eastAsia="Arial Unicode MS" w:hAnsi="Arial Unicode MS" w:cs="Arial Unicode MS"/>
+          <w:sz w:val="20"/>
+          <w:szCs w:val="20"/>
+          <w:lang w:val="en-US"/>
+        </w:rPr>
+      </w:pPr>
+      <w:proofErr w:type="spellStart"/>
+      <w:r>
+        <w:rPr>
+          <w:rFonts w:ascii="Arial Unicode MS" w:eastAsia="Arial Unicode MS" w:hAnsi="Arial Unicode MS" w:cs="Arial Unicode MS"/>
+          <w:sz w:val="20"/>
+          <w:szCs w:val="20"/>
+          <w:lang w:val="en-US"/>
+        </w:rPr>
+        <w:t>low_period</w:t>
+      </w:r>
+      <w:proofErr w:type="spellEnd"/>
+      <w:r>
+        <w:rPr>
+          <w:rFonts w:ascii="Arial Unicode MS" w:eastAsia="Arial Unicode MS" w:hAnsi="Arial Unicode MS" w:cs="Arial Unicode MS"/>
+          <w:sz w:val="20"/>
+          <w:szCs w:val="20"/>
+          <w:lang w:val="en-US"/>
+        </w:rPr>
+        <w:t xml:space="preserve"> (</w:t>
+      </w:r>
+      <w:proofErr w:type="spellStart"/>
+      <w:r>
+        <w:rPr>
+          <w:rFonts w:ascii="Arial Unicode MS" w:eastAsia="Arial Unicode MS" w:hAnsi="Arial Unicode MS" w:cs="Arial Unicode MS"/>
+          <w:sz w:val="20"/>
+          <w:szCs w:val="20"/>
+          <w:u w:val="single"/>
+          <w:lang w:val="en-US"/>
+        </w:rPr>
+        <w:t>s_week_day</w:t>
+      </w:r>
+      <w:proofErr w:type="spellEnd"/>
+      <w:r>
+        <w:rPr>
+          <w:rFonts w:ascii="Arial Unicode MS" w:eastAsia="Arial Unicode MS" w:hAnsi="Arial Unicode MS" w:cs="Arial Unicode MS"/>
+          <w:sz w:val="20"/>
+          <w:szCs w:val="20"/>
+          <w:u w:val="single"/>
+          <w:lang w:val="en-US"/>
+        </w:rPr>
+        <w:t xml:space="preserve">, </w:t>
+      </w:r>
+      <w:proofErr w:type="spellStart"/>
+      <w:r>
+        <w:rPr>
+          <w:rFonts w:ascii="Arial Unicode MS" w:eastAsia="Arial Unicode MS" w:hAnsi="Arial Unicode MS" w:cs="Arial Unicode MS"/>
+          <w:sz w:val="20"/>
+          <w:szCs w:val="20"/>
+          <w:u w:val="single"/>
+          <w:lang w:val="en-US"/>
+        </w:rPr>
+        <w:t>s_time_zone</w:t>
+      </w:r>
+      <w:proofErr w:type="spellEnd"/>
+      <w:r>
+        <w:rPr>
+          <w:rFonts w:ascii="Arial Unicode MS" w:eastAsia="Arial Unicode MS" w:hAnsi="Arial Unicode MS" w:cs="Arial Unicode MS"/>
+          <w:sz w:val="20"/>
+          <w:szCs w:val="20"/>
+          <w:u w:val="single"/>
+          <w:lang w:val="en-US"/>
+        </w:rPr>
+        <w:t xml:space="preserve">, </w:t>
+      </w:r>
+      <w:proofErr w:type="spellStart"/>
+      <w:r>
+        <w:rPr>
+          <w:rFonts w:ascii="Arial Unicode MS" w:eastAsia="Arial Unicode MS" w:hAnsi="Arial Unicode MS" w:cs="Arial Unicode MS"/>
+          <w:sz w:val="20"/>
+          <w:szCs w:val="20"/>
+          <w:u w:val="single"/>
+          <w:lang w:val="en-US"/>
+        </w:rPr>
+        <w:t>s_date_time</w:t>
+      </w:r>
+      <w:proofErr w:type="spellEnd"/>
+      <w:r>
+        <w:rPr>
+          <w:rFonts w:ascii="Arial Unicode MS" w:eastAsia="Arial Unicode MS" w:hAnsi="Arial Unicode MS" w:cs="Arial Unicode MS"/>
+          <w:sz w:val="20"/>
+          <w:szCs w:val="20"/>
+          <w:u w:val="single"/>
+          <w:lang w:val="en-US"/>
+        </w:rPr>
+        <w:t xml:space="preserve">, </w:t>
+      </w:r>
+      <w:proofErr w:type="spellStart"/>
+      <w:r>
+        <w:rPr>
+          <w:rFonts w:ascii="Arial Unicode MS" w:eastAsia="Arial Unicode MS" w:hAnsi="Arial Unicode MS" w:cs="Arial Unicode MS"/>
+          <w:sz w:val="20"/>
+          <w:szCs w:val="20"/>
+          <w:u w:val="single"/>
+          <w:lang w:val="en-US"/>
+        </w:rPr>
+        <w:t>e_week_day</w:t>
+      </w:r>
+      <w:proofErr w:type="spellEnd"/>
+      <w:r>
+        <w:rPr>
+          <w:rFonts w:ascii="Arial Unicode MS" w:eastAsia="Arial Unicode MS" w:hAnsi="Arial Unicode MS" w:cs="Arial Unicode MS"/>
+          <w:sz w:val="20"/>
+          <w:szCs w:val="20"/>
+          <w:u w:val="single"/>
+          <w:lang w:val="en-US"/>
+        </w:rPr>
+        <w:t xml:space="preserve">, </w:t>
+      </w:r>
+      <w:proofErr w:type="spellStart"/>
+      <w:r>
+        <w:rPr>
+          <w:rFonts w:ascii="Arial Unicode MS" w:eastAsia="Arial Unicode MS" w:hAnsi="Arial Unicode MS" w:cs="Arial Unicode MS"/>
+          <w:sz w:val="20"/>
+          <w:szCs w:val="20"/>
+          <w:u w:val="single"/>
+          <w:lang w:val="en-US"/>
+        </w:rPr>
+        <w:t>e_time_zone</w:t>
+      </w:r>
+      <w:proofErr w:type="spellEnd"/>
+      <w:r>
+        <w:rPr>
+          <w:rFonts w:ascii="Arial Unicode MS" w:eastAsia="Arial Unicode MS" w:hAnsi="Arial Unicode MS" w:cs="Arial Unicode MS"/>
+          <w:sz w:val="20"/>
+          <w:szCs w:val="20"/>
+          <w:u w:val="single"/>
+          <w:lang w:val="en-US"/>
+        </w:rPr>
+        <w:t xml:space="preserve">, </w:t>
+      </w:r>
+      <w:proofErr w:type="spellStart"/>
+      <w:r>
+        <w:rPr>
+          <w:rFonts w:ascii="Arial Unicode MS" w:eastAsia="Arial Unicode MS" w:hAnsi="Arial Unicode MS" w:cs="Arial Unicode MS"/>
+          <w:sz w:val="20"/>
+          <w:szCs w:val="20"/>
+          <w:u w:val="single"/>
+          <w:lang w:val="en-US"/>
+        </w:rPr>
+        <w:t>e_date_time</w:t>
+      </w:r>
+      <w:proofErr w:type="spellEnd"/>
+      <w:r>
+        <w:rPr>
+          <w:rFonts w:ascii="Arial Unicode MS" w:eastAsia="Arial Unicode MS" w:hAnsi="Arial Unicode MS" w:cs="Arial Unicode MS"/>
+          <w:sz w:val="20"/>
+          <w:szCs w:val="20"/>
+          <w:lang w:val="en-US"/>
+        </w:rPr>
+        <w:t>)</w:t>
+      </w:r>
+    </w:p>
+    <w:p>
+      <w:pPr>
+        <w:rPr>
+          <w:rFonts w:ascii="Arial Unicode MS" w:eastAsia="Arial Unicode MS" w:hAnsi="Arial Unicode MS" w:cs="Arial Unicode MS"/>
+          <w:sz w:val="20"/>
+          <w:szCs w:val="20"/>
+          <w:lang w:val="en-US"/>
+        </w:rPr>
+      </w:pPr>
+      <w:proofErr w:type="spellStart"/>
+      <w:r>
+        <w:rPr>
+          <w:rFonts w:ascii="Arial Unicode MS" w:eastAsia="Arial Unicode MS" w:hAnsi="Arial Unicode MS" w:cs="Arial Unicode MS"/>
+          <w:sz w:val="20"/>
+          <w:szCs w:val="20"/>
+          <w:lang w:val="en-US"/>
+        </w:rPr>
+        <w:t>high_period</w:t>
+      </w:r>
+      <w:proofErr w:type="spellEnd"/>
+      <w:r>
+        <w:rPr>
+          <w:rFonts w:ascii="Arial Unicode MS" w:eastAsia="Arial Unicode MS" w:hAnsi="Arial Unicode MS" w:cs="Arial Unicode MS"/>
+          <w:sz w:val="20"/>
+          <w:szCs w:val="20"/>
+          <w:lang w:val="en-US"/>
+        </w:rPr>
+        <w:t xml:space="preserve"> (</w:t>
+      </w:r>
+      <w:proofErr w:type="spellStart"/>
+      <w:r>
+        <w:rPr>
+          <w:rFonts w:ascii="Arial Unicode MS" w:eastAsia="Arial Unicode MS" w:hAnsi="Arial Unicode MS" w:cs="Arial Unicode MS"/>
+          <w:sz w:val="20"/>
+          <w:szCs w:val="20"/>
+          <w:u w:val="single"/>
+          <w:lang w:val="en-US"/>
+        </w:rPr>
+        <w:t>s_date_time</w:t>
+      </w:r>
+      <w:proofErr w:type="spellEnd"/>
+      <w:r>
+        <w:rPr>
+          <w:rFonts w:ascii="Arial Unicode MS" w:eastAsia="Arial Unicode MS" w:hAnsi="Arial Unicode MS" w:cs="Arial Unicode MS"/>
+          <w:sz w:val="20"/>
+          <w:szCs w:val="20"/>
+          <w:u w:val="single"/>
+          <w:lang w:val="en-US"/>
+        </w:rPr>
+        <w:t xml:space="preserve">, </w:t>
+      </w:r>
+      <w:proofErr w:type="spellStart"/>
+      <w:r>
+        <w:rPr>
+          <w:rFonts w:ascii="Arial Unicode MS" w:eastAsia="Arial Unicode MS" w:hAnsi="Arial Unicode MS" w:cs="Arial Unicode MS"/>
+          <w:sz w:val="20"/>
+          <w:szCs w:val="20"/>
+          <w:u w:val="single"/>
+          <w:lang w:val="en-US"/>
+        </w:rPr>
+        <w:t>e_date_time</w:t>
+      </w:r>
+      <w:proofErr w:type="spellEnd"/>
+      <w:r>
+        <w:rPr>
+          <w:rFonts w:ascii="Arial Unicode MS" w:eastAsia="Arial Unicode MS" w:hAnsi="Arial Unicode MS" w:cs="Arial Unicode MS"/>
+          <w:sz w:val="20"/>
+          <w:szCs w:val="20"/>
+          <w:lang w:val="en-US"/>
+        </w:rPr>
+        <w:t>)</w:t>
+      </w:r>
+    </w:p>
+    <w:p>
+      <w:pPr>
+        <w:rPr>
+          <w:rFonts w:ascii="Arial Unicode MS" w:eastAsia="Arial Unicode MS" w:hAnsi="Arial Unicode MS" w:cs="Arial Unicode MS"/>
+          <w:sz w:val="20"/>
+          <w:szCs w:val="20"/>
+          <w:lang w:val="en-US"/>
+        </w:rPr>
+      </w:pPr>
+      <w:r>
+        <w:rPr>
+          <w:rFonts w:ascii="Arial Unicode MS" w:eastAsia="Arial Unicode MS" w:hAnsi="Arial Unicode MS" w:cs="Arial Unicode MS"/>
+          <w:sz w:val="20"/>
+          <w:szCs w:val="20"/>
+          <w:lang w:val="en-US"/>
+        </w:rPr>
+        <w:t>PAN (</w:t>
+      </w:r>
+      <w:r>
+        <w:rPr>
+          <w:rFonts w:ascii="Arial Unicode MS" w:eastAsia="Arial Unicode MS" w:hAnsi="Arial Unicode MS" w:cs="Arial Unicode MS"/>
+          <w:sz w:val="20"/>
+          <w:szCs w:val="20"/>
+          <w:u w:val="single"/>
+          <w:lang w:val="en-US"/>
+        </w:rPr>
+        <w:t>domain</w:t>
+      </w:r>
+      <w:r>
+        <w:rPr>
+          <w:rFonts w:ascii="Arial Unicode MS" w:eastAsia="Arial Unicode MS" w:hAnsi="Arial Unicode MS" w:cs="Arial Unicode MS"/>
+          <w:sz w:val="20"/>
+          <w:szCs w:val="20"/>
+          <w:lang w:val="en-US"/>
+        </w:rPr>
+        <w:t xml:space="preserve">, </w:t>
+      </w:r>
+      <w:proofErr w:type="spellStart"/>
+      <w:r>
+        <w:rPr>
+          <w:rFonts w:ascii="Arial Unicode MS" w:eastAsia="Arial Unicode MS" w:hAnsi="Arial Unicode MS" w:cs="Arial Unicode MS"/>
+          <w:sz w:val="20"/>
+          <w:szCs w:val="20"/>
+          <w:lang w:val="en-US"/>
+        </w:rPr>
+        <w:t>phone_number</w:t>
+      </w:r>
+      <w:proofErr w:type="spellEnd"/>
+      <w:r>
+        <w:rPr>
+          <w:rFonts w:ascii="Arial Unicode MS" w:eastAsia="Arial Unicode MS" w:hAnsi="Arial Unicode MS" w:cs="Arial Unicode MS"/>
+          <w:sz w:val="20"/>
+          <w:szCs w:val="20"/>
+          <w:lang w:val="en-US"/>
+        </w:rPr>
+        <w:t>)</w:t>
       </w:r>
     </w:p>
     <w:p>
@@ -1200,7 +1603,7 @@
           <w:szCs w:val="20"/>
           <w:lang w:val="en-US"/>
         </w:rPr>
-        <w:t>sensor</w:t>
+        <w:t>patient</w:t>
       </w:r>
       <w:proofErr w:type="gramEnd"/>
       <w:r>
@@ -1221,78 +1624,39 @@
           <w:u w:val="single"/>
           <w:lang w:val="en-US"/>
         </w:rPr>
-        <w:t>serial_number</w:t>
-      </w:r>
-      <w:proofErr w:type="spellEnd"/>
-      <w:r>
-        <w:rPr>
-          <w:rFonts w:ascii="Arial Unicode MS" w:eastAsia="Arial Unicode MS" w:hAnsi="Arial Unicode MS" w:cs="Arial Unicode MS"/>
-          <w:sz w:val="20"/>
-          <w:szCs w:val="20"/>
-          <w:lang w:val="en-US"/>
-        </w:rPr>
-        <w:t>)</w:t>
-      </w:r>
-    </w:p>
-    <w:p>
-      <w:pPr>
-        <w:rPr>
-          <w:rFonts w:ascii="Arial Unicode MS" w:eastAsia="Arial Unicode MS" w:hAnsi="Arial Unicode MS" w:cs="Arial Unicode MS"/>
-          <w:sz w:val="20"/>
-          <w:szCs w:val="20"/>
-          <w:lang w:val="en-US"/>
-        </w:rPr>
-      </w:pPr>
-      <w:r>
-        <w:rPr>
-          <w:rFonts w:ascii="Arial Unicode MS" w:eastAsia="Arial Unicode MS" w:hAnsi="Arial Unicode MS" w:cs="Arial Unicode MS"/>
-          <w:sz w:val="20"/>
-          <w:szCs w:val="20"/>
-          <w:lang w:val="en-US"/>
-        </w:rPr>
-        <w:tab/>
-      </w:r>
-      <w:proofErr w:type="spellStart"/>
-      <w:r>
-        <w:rPr>
-          <w:rFonts w:ascii="Arial Unicode MS" w:eastAsia="Arial Unicode MS" w:hAnsi="Arial Unicode MS" w:cs="Arial Unicode MS"/>
-          <w:sz w:val="20"/>
-          <w:szCs w:val="20"/>
-          <w:lang w:val="en-US"/>
-        </w:rPr>
-        <w:t>serial_number</w:t>
-      </w:r>
-      <w:proofErr w:type="spellEnd"/>
-      <w:r>
-        <w:rPr>
-          <w:rFonts w:ascii="Arial Unicode MS" w:eastAsia="Arial Unicode MS" w:hAnsi="Arial Unicode MS" w:cs="Arial Unicode MS"/>
-          <w:sz w:val="20"/>
-          <w:szCs w:val="20"/>
-          <w:lang w:val="en-US"/>
-        </w:rPr>
-        <w:t>: FK (medical device)</w:t>
-      </w:r>
-    </w:p>
-    <w:p>
-      <w:pPr>
-        <w:rPr>
-          <w:rFonts w:ascii="Arial Unicode MS" w:eastAsia="Arial Unicode MS" w:hAnsi="Arial Unicode MS" w:cs="Arial Unicode MS"/>
-          <w:sz w:val="20"/>
-          <w:szCs w:val="20"/>
-          <w:lang w:val="en-US"/>
-        </w:rPr>
-      </w:pPr>
-      <w:proofErr w:type="spellStart"/>
-      <w:r>
-        <w:rPr>
-          <w:rFonts w:ascii="Arial Unicode MS" w:eastAsia="Arial Unicode MS" w:hAnsi="Arial Unicode MS" w:cs="Arial Unicode MS"/>
-          <w:sz w:val="20"/>
-          <w:szCs w:val="20"/>
-          <w:lang w:val="en-US"/>
-        </w:rPr>
-        <w:t>low_period</w:t>
-      </w:r>
-      <w:proofErr w:type="spellEnd"/>
+        <w:t>NHS_number</w:t>
+      </w:r>
+      <w:proofErr w:type="spellEnd"/>
+      <w:r>
+        <w:rPr>
+          <w:rFonts w:ascii="Arial Unicode MS" w:eastAsia="Arial Unicode MS" w:hAnsi="Arial Unicode MS" w:cs="Arial Unicode MS"/>
+          <w:sz w:val="20"/>
+          <w:szCs w:val="20"/>
+          <w:lang w:val="en-US"/>
+        </w:rPr>
+        <w:t>, name, address)</w:t>
+      </w:r>
+    </w:p>
+    <w:p>
+      <w:pPr>
+        <w:rPr>
+          <w:rFonts w:ascii="Arial Unicode MS" w:eastAsia="Arial Unicode MS" w:hAnsi="Arial Unicode MS" w:cs="Arial Unicode MS"/>
+          <w:sz w:val="20"/>
+          <w:szCs w:val="20"/>
+          <w:lang w:val="en-US"/>
+        </w:rPr>
+      </w:pPr>
+      <w:proofErr w:type="gramStart"/>
+      <w:r>
+        <w:rPr>
+          <w:rFonts w:ascii="Arial Unicode MS" w:eastAsia="Arial Unicode MS" w:hAnsi="Arial Unicode MS" w:cs="Arial Unicode MS"/>
+          <w:sz w:val="20"/>
+          <w:szCs w:val="20"/>
+          <w:lang w:val="en-US"/>
+        </w:rPr>
+        <w:t>municipality</w:t>
+      </w:r>
+      <w:proofErr w:type="gramEnd"/>
       <w:r>
         <w:rPr>
           <w:rFonts w:ascii="Arial Unicode MS" w:eastAsia="Arial Unicode MS" w:hAnsi="Arial Unicode MS" w:cs="Arial Unicode MS"/>
@@ -1302,350 +1666,6 @@
         </w:rPr>
         <w:t xml:space="preserve"> (</w:t>
       </w:r>
-      <w:proofErr w:type="spellStart"/>
-      <w:r>
-        <w:rPr>
-          <w:rFonts w:ascii="Arial Unicode MS" w:eastAsia="Arial Unicode MS" w:hAnsi="Arial Unicode MS" w:cs="Arial Unicode MS"/>
-          <w:sz w:val="20"/>
-          <w:szCs w:val="20"/>
-          <w:u w:val="single"/>
-          <w:lang w:val="en-US"/>
-        </w:rPr>
-        <w:t>s_week_day</w:t>
-      </w:r>
-      <w:proofErr w:type="spellEnd"/>
-      <w:r>
-        <w:rPr>
-          <w:rFonts w:ascii="Arial Unicode MS" w:eastAsia="Arial Unicode MS" w:hAnsi="Arial Unicode MS" w:cs="Arial Unicode MS"/>
-          <w:sz w:val="20"/>
-          <w:szCs w:val="20"/>
-          <w:u w:val="single"/>
-          <w:lang w:val="en-US"/>
-        </w:rPr>
-        <w:t xml:space="preserve">, </w:t>
-      </w:r>
-      <w:proofErr w:type="spellStart"/>
-      <w:r>
-        <w:rPr>
-          <w:rFonts w:ascii="Arial Unicode MS" w:eastAsia="Arial Unicode MS" w:hAnsi="Arial Unicode MS" w:cs="Arial Unicode MS"/>
-          <w:sz w:val="20"/>
-          <w:szCs w:val="20"/>
-          <w:u w:val="single"/>
-          <w:lang w:val="en-US"/>
-        </w:rPr>
-        <w:t>s_time_zone</w:t>
-      </w:r>
-      <w:proofErr w:type="spellEnd"/>
-      <w:r>
-        <w:rPr>
-          <w:rFonts w:ascii="Arial Unicode MS" w:eastAsia="Arial Unicode MS" w:hAnsi="Arial Unicode MS" w:cs="Arial Unicode MS"/>
-          <w:sz w:val="20"/>
-          <w:szCs w:val="20"/>
-          <w:u w:val="single"/>
-          <w:lang w:val="en-US"/>
-        </w:rPr>
-        <w:t xml:space="preserve">, </w:t>
-      </w:r>
-      <w:proofErr w:type="spellStart"/>
-      <w:r>
-        <w:rPr>
-          <w:rFonts w:ascii="Arial Unicode MS" w:eastAsia="Arial Unicode MS" w:hAnsi="Arial Unicode MS" w:cs="Arial Unicode MS"/>
-          <w:sz w:val="20"/>
-          <w:szCs w:val="20"/>
-          <w:u w:val="single"/>
-          <w:lang w:val="en-US"/>
-        </w:rPr>
-        <w:t>s_date_time</w:t>
-      </w:r>
-      <w:proofErr w:type="spellEnd"/>
-      <w:r>
-        <w:rPr>
-          <w:rFonts w:ascii="Arial Unicode MS" w:eastAsia="Arial Unicode MS" w:hAnsi="Arial Unicode MS" w:cs="Arial Unicode MS"/>
-          <w:sz w:val="20"/>
-          <w:szCs w:val="20"/>
-          <w:u w:val="single"/>
-          <w:lang w:val="en-US"/>
-        </w:rPr>
-        <w:t xml:space="preserve">, </w:t>
-      </w:r>
-      <w:proofErr w:type="spellStart"/>
-      <w:r>
-        <w:rPr>
-          <w:rFonts w:ascii="Arial Unicode MS" w:eastAsia="Arial Unicode MS" w:hAnsi="Arial Unicode MS" w:cs="Arial Unicode MS"/>
-          <w:sz w:val="20"/>
-          <w:szCs w:val="20"/>
-          <w:u w:val="single"/>
-          <w:lang w:val="en-US"/>
-        </w:rPr>
-        <w:t>e_week_day</w:t>
-      </w:r>
-      <w:proofErr w:type="spellEnd"/>
-      <w:r>
-        <w:rPr>
-          <w:rFonts w:ascii="Arial Unicode MS" w:eastAsia="Arial Unicode MS" w:hAnsi="Arial Unicode MS" w:cs="Arial Unicode MS"/>
-          <w:sz w:val="20"/>
-          <w:szCs w:val="20"/>
-          <w:u w:val="single"/>
-          <w:lang w:val="en-US"/>
-        </w:rPr>
-        <w:t xml:space="preserve">, </w:t>
-      </w:r>
-      <w:proofErr w:type="spellStart"/>
-      <w:r>
-        <w:rPr>
-          <w:rFonts w:ascii="Arial Unicode MS" w:eastAsia="Arial Unicode MS" w:hAnsi="Arial Unicode MS" w:cs="Arial Unicode MS"/>
-          <w:sz w:val="20"/>
-          <w:szCs w:val="20"/>
-          <w:u w:val="single"/>
-          <w:lang w:val="en-US"/>
-        </w:rPr>
-        <w:t>e_time_zone</w:t>
-      </w:r>
-      <w:proofErr w:type="spellEnd"/>
-      <w:r>
-        <w:rPr>
-          <w:rFonts w:ascii="Arial Unicode MS" w:eastAsia="Arial Unicode MS" w:hAnsi="Arial Unicode MS" w:cs="Arial Unicode MS"/>
-          <w:sz w:val="20"/>
-          <w:szCs w:val="20"/>
-          <w:u w:val="single"/>
-          <w:lang w:val="en-US"/>
-        </w:rPr>
-        <w:t xml:space="preserve">, </w:t>
-      </w:r>
-      <w:proofErr w:type="spellStart"/>
-      <w:r>
-        <w:rPr>
-          <w:rFonts w:ascii="Arial Unicode MS" w:eastAsia="Arial Unicode MS" w:hAnsi="Arial Unicode MS" w:cs="Arial Unicode MS"/>
-          <w:sz w:val="20"/>
-          <w:szCs w:val="20"/>
-          <w:u w:val="single"/>
-          <w:lang w:val="en-US"/>
-        </w:rPr>
-        <w:t>e_date_time</w:t>
-      </w:r>
-      <w:proofErr w:type="spellEnd"/>
-      <w:r>
-        <w:rPr>
-          <w:rFonts w:ascii="Arial Unicode MS" w:eastAsia="Arial Unicode MS" w:hAnsi="Arial Unicode MS" w:cs="Arial Unicode MS"/>
-          <w:sz w:val="20"/>
-          <w:szCs w:val="20"/>
-          <w:lang w:val="en-US"/>
-        </w:rPr>
-        <w:t>)</w:t>
-      </w:r>
-    </w:p>
-    <w:p>
-      <w:pPr>
-        <w:rPr>
-          <w:rFonts w:ascii="Arial Unicode MS" w:eastAsia="Arial Unicode MS" w:hAnsi="Arial Unicode MS" w:cs="Arial Unicode MS"/>
-          <w:sz w:val="20"/>
-          <w:szCs w:val="20"/>
-          <w:lang w:val="en-US"/>
-        </w:rPr>
-      </w:pPr>
-      <w:proofErr w:type="spellStart"/>
-      <w:r>
-        <w:rPr>
-          <w:rFonts w:ascii="Arial Unicode MS" w:eastAsia="Arial Unicode MS" w:hAnsi="Arial Unicode MS" w:cs="Arial Unicode MS"/>
-          <w:sz w:val="20"/>
-          <w:szCs w:val="20"/>
-          <w:lang w:val="en-US"/>
-        </w:rPr>
-        <w:t>high_period</w:t>
-      </w:r>
-      <w:proofErr w:type="spellEnd"/>
-      <w:r>
-        <w:rPr>
-          <w:rFonts w:ascii="Arial Unicode MS" w:eastAsia="Arial Unicode MS" w:hAnsi="Arial Unicode MS" w:cs="Arial Unicode MS"/>
-          <w:sz w:val="20"/>
-          <w:szCs w:val="20"/>
-          <w:lang w:val="en-US"/>
-        </w:rPr>
-        <w:t xml:space="preserve"> (</w:t>
-      </w:r>
-      <w:proofErr w:type="spellStart"/>
-      <w:r>
-        <w:rPr>
-          <w:rFonts w:ascii="Arial Unicode MS" w:eastAsia="Arial Unicode MS" w:hAnsi="Arial Unicode MS" w:cs="Arial Unicode MS"/>
-          <w:sz w:val="20"/>
-          <w:szCs w:val="20"/>
-          <w:u w:val="single"/>
-          <w:lang w:val="en-US"/>
-        </w:rPr>
-        <w:t>s_date_time</w:t>
-      </w:r>
-      <w:proofErr w:type="spellEnd"/>
-      <w:r>
-        <w:rPr>
-          <w:rFonts w:ascii="Arial Unicode MS" w:eastAsia="Arial Unicode MS" w:hAnsi="Arial Unicode MS" w:cs="Arial Unicode MS"/>
-          <w:sz w:val="20"/>
-          <w:szCs w:val="20"/>
-          <w:u w:val="single"/>
-          <w:lang w:val="en-US"/>
-        </w:rPr>
-        <w:t xml:space="preserve">, </w:t>
-      </w:r>
-      <w:proofErr w:type="spellStart"/>
-      <w:r>
-        <w:rPr>
-          <w:rFonts w:ascii="Arial Unicode MS" w:eastAsia="Arial Unicode MS" w:hAnsi="Arial Unicode MS" w:cs="Arial Unicode MS"/>
-          <w:sz w:val="20"/>
-          <w:szCs w:val="20"/>
-          <w:u w:val="single"/>
-          <w:lang w:val="en-US"/>
-        </w:rPr>
-        <w:t>e_date_time</w:t>
-      </w:r>
-      <w:proofErr w:type="spellEnd"/>
-      <w:r>
-        <w:rPr>
-          <w:rFonts w:ascii="Arial Unicode MS" w:eastAsia="Arial Unicode MS" w:hAnsi="Arial Unicode MS" w:cs="Arial Unicode MS"/>
-          <w:sz w:val="20"/>
-          <w:szCs w:val="20"/>
-          <w:lang w:val="en-US"/>
-        </w:rPr>
-        <w:t>)</w:t>
-      </w:r>
-    </w:p>
-    <w:p>
-      <w:pPr>
-        <w:rPr>
-          <w:rFonts w:ascii="Arial Unicode MS" w:eastAsia="Arial Unicode MS" w:hAnsi="Arial Unicode MS" w:cs="Arial Unicode MS"/>
-          <w:sz w:val="20"/>
-          <w:szCs w:val="20"/>
-          <w:lang w:val="en-US"/>
-        </w:rPr>
-      </w:pPr>
-      <w:r>
-        <w:rPr>
-          <w:rFonts w:ascii="Arial Unicode MS" w:eastAsia="Arial Unicode MS" w:hAnsi="Arial Unicode MS" w:cs="Arial Unicode MS"/>
-          <w:sz w:val="20"/>
-          <w:szCs w:val="20"/>
-          <w:lang w:val="en-US"/>
-        </w:rPr>
-        <w:t>PAN (</w:t>
-      </w:r>
-      <w:r>
-        <w:rPr>
-          <w:rFonts w:ascii="Arial Unicode MS" w:eastAsia="Arial Unicode MS" w:hAnsi="Arial Unicode MS" w:cs="Arial Unicode MS"/>
-          <w:sz w:val="20"/>
-          <w:szCs w:val="20"/>
-          <w:u w:val="single"/>
-          <w:lang w:val="en-US"/>
-        </w:rPr>
-        <w:t>domain</w:t>
-      </w:r>
-      <w:r>
-        <w:rPr>
-          <w:rFonts w:ascii="Arial Unicode MS" w:eastAsia="Arial Unicode MS" w:hAnsi="Arial Unicode MS" w:cs="Arial Unicode MS"/>
-          <w:sz w:val="20"/>
-          <w:szCs w:val="20"/>
-          <w:lang w:val="en-US"/>
-        </w:rPr>
-        <w:t xml:space="preserve">, </w:t>
-      </w:r>
-      <w:proofErr w:type="spellStart"/>
-      <w:r>
-        <w:rPr>
-          <w:rFonts w:ascii="Arial Unicode MS" w:eastAsia="Arial Unicode MS" w:hAnsi="Arial Unicode MS" w:cs="Arial Unicode MS"/>
-          <w:sz w:val="20"/>
-          <w:szCs w:val="20"/>
-          <w:lang w:val="en-US"/>
-        </w:rPr>
-        <w:t>phone_number</w:t>
-      </w:r>
-      <w:proofErr w:type="spellEnd"/>
-      <w:r>
-        <w:rPr>
-          <w:rFonts w:ascii="Arial Unicode MS" w:eastAsia="Arial Unicode MS" w:hAnsi="Arial Unicode MS" w:cs="Arial Unicode MS"/>
-          <w:sz w:val="20"/>
-          <w:szCs w:val="20"/>
-          <w:lang w:val="en-US"/>
-        </w:rPr>
-        <w:t>)</w:t>
-      </w:r>
-    </w:p>
-    <w:p>
-      <w:pPr>
-        <w:rPr>
-          <w:rFonts w:ascii="Arial Unicode MS" w:eastAsia="Arial Unicode MS" w:hAnsi="Arial Unicode MS" w:cs="Arial Unicode MS"/>
-          <w:sz w:val="20"/>
-          <w:szCs w:val="20"/>
-          <w:lang w:val="en-US"/>
-        </w:rPr>
-      </w:pPr>
-      <w:proofErr w:type="gramStart"/>
-      <w:r>
-        <w:rPr>
-          <w:rFonts w:ascii="Arial Unicode MS" w:eastAsia="Arial Unicode MS" w:hAnsi="Arial Unicode MS" w:cs="Arial Unicode MS"/>
-          <w:sz w:val="20"/>
-          <w:szCs w:val="20"/>
-          <w:lang w:val="en-US"/>
-        </w:rPr>
-        <w:t>patient</w:t>
-      </w:r>
-      <w:proofErr w:type="gramEnd"/>
-      <w:r>
-        <w:rPr>
-          <w:rFonts w:ascii="Arial Unicode MS" w:eastAsia="Arial Unicode MS" w:hAnsi="Arial Unicode MS" w:cs="Arial Unicode MS"/>
-          <w:sz w:val="20"/>
-          <w:szCs w:val="20"/>
-          <w:lang w:val="en-US"/>
-        </w:rPr>
-        <w:t xml:space="preserve"> (</w:t>
-      </w:r>
-      <w:proofErr w:type="spellStart"/>
-      <w:r>
-        <w:rPr>
-          <w:rFonts w:ascii="Arial Unicode MS" w:eastAsia="Arial Unicode MS" w:hAnsi="Arial Unicode MS" w:cs="Arial Unicode MS"/>
-          <w:sz w:val="20"/>
-          <w:szCs w:val="20"/>
-          <w:u w:val="single"/>
-          <w:lang w:val="en-US"/>
-        </w:rPr>
-        <w:t>NHS_number</w:t>
-      </w:r>
-      <w:proofErr w:type="spellEnd"/>
-      <w:r>
-        <w:rPr>
-          <w:rFonts w:ascii="Arial Unicode MS" w:eastAsia="Arial Unicode MS" w:hAnsi="Arial Unicode MS" w:cs="Arial Unicode MS"/>
-          <w:sz w:val="20"/>
-          <w:szCs w:val="20"/>
-          <w:lang w:val="en-US"/>
-        </w:rPr>
-        <w:t>, name, address)</w:t>
-      </w:r>
-    </w:p>
-    <w:p>
-      <w:pPr>
-        <w:rPr>
-          <w:rFonts w:ascii="Arial Unicode MS" w:eastAsia="Arial Unicode MS" w:hAnsi="Arial Unicode MS" w:cs="Arial Unicode MS"/>
-          <w:sz w:val="20"/>
-          <w:szCs w:val="20"/>
-          <w:lang w:val="en-US"/>
-        </w:rPr>
-      </w:pPr>
-      <w:proofErr w:type="gramStart"/>
-      <w:r>
-        <w:rPr>
-          <w:rFonts w:ascii="Arial Unicode MS" w:eastAsia="Arial Unicode MS" w:hAnsi="Arial Unicode MS" w:cs="Arial Unicode MS"/>
-          <w:sz w:val="20"/>
-          <w:szCs w:val="20"/>
-          <w:lang w:val="en-US"/>
-        </w:rPr>
-        <w:t>municipality</w:t>
-      </w:r>
-      <w:proofErr w:type="gramEnd"/>
-      <w:r>
-        <w:rPr>
-          <w:rFonts w:ascii="Arial Unicode MS" w:eastAsia="Arial Unicode MS" w:hAnsi="Arial Unicode MS" w:cs="Arial Unicode MS"/>
-          <w:sz w:val="20"/>
-          <w:szCs w:val="20"/>
-          <w:lang w:val="en-US"/>
-        </w:rPr>
-        <w:t xml:space="preserve"> (</w:t>
-      </w:r>
-      <w:proofErr w:type="spellStart"/>
       <w:r>
         <w:rPr>
           <w:rFonts w:ascii="Arial Unicode MS" w:eastAsia="Arial Unicode MS" w:hAnsi="Arial Unicode MS" w:cs="Arial Unicode MS"/>
@@ -1656,7 +1676,6 @@
         </w:rPr>
         <w:t>digit_code</w:t>
       </w:r>
-      <w:proofErr w:type="spellEnd"/>
       <w:r>
         <w:rPr>
           <w:rFonts w:ascii="Arial Unicode MS" w:eastAsia="Arial Unicode MS" w:hAnsi="Arial Unicode MS" w:cs="Arial Unicode MS"/>
@@ -1791,7 +1810,132 @@
           <w:u w:val="single"/>
           <w:lang w:val="en-US"/>
         </w:rPr>
-        <w:t xml:space="preserve">, value, </w:t>
+        <w:t>, value, serial_number</w:t>
+      </w:r>
+      <w:r>
+        <w:rPr>
+          <w:rFonts w:ascii="Arial Unicode MS" w:eastAsia="Arial Unicode MS" w:hAnsi="Arial Unicode MS" w:cs="Arial Unicode MS"/>
+          <w:sz w:val="20"/>
+          <w:szCs w:val="20"/>
+          <w:lang w:val="en-US"/>
+        </w:rPr>
+        <w:t>)</w:t>
+      </w:r>
+    </w:p>
+    <w:p>
+      <w:pPr>
+        <w:rPr>
+          <w:rFonts w:ascii="Arial Unicode MS" w:eastAsia="Arial Unicode MS" w:hAnsi="Arial Unicode MS" w:cs="Arial Unicode MS"/>
+          <w:sz w:val="20"/>
+          <w:szCs w:val="20"/>
+          <w:lang w:val="en-US"/>
+        </w:rPr>
+      </w:pPr>
+      <w:r>
+        <w:rPr>
+          <w:rFonts w:ascii="Arial Unicode MS" w:eastAsia="Arial Unicode MS" w:hAnsi="Arial Unicode MS" w:cs="Arial Unicode MS"/>
+          <w:sz w:val="20"/>
+          <w:szCs w:val="20"/>
+          <w:lang w:val="en-US"/>
+        </w:rPr>
+        <w:tab/>
+        <w:t>serial_number: FK (actuator)</w:t>
+      </w:r>
+    </w:p>
+    <w:p>
+      <w:pPr>
+        <w:rPr>
+          <w:rFonts w:ascii="Arial Unicode MS" w:eastAsia="Arial Unicode MS" w:hAnsi="Arial Unicode MS" w:cs="Arial Unicode MS"/>
+          <w:sz w:val="20"/>
+          <w:szCs w:val="20"/>
+          <w:lang w:val="en-US"/>
+        </w:rPr>
+      </w:pPr>
+      <w:proofErr w:type="gramStart"/>
+      <w:r>
+        <w:rPr>
+          <w:rFonts w:ascii="Arial Unicode MS" w:eastAsia="Arial Unicode MS" w:hAnsi="Arial Unicode MS" w:cs="Arial Unicode MS"/>
+          <w:sz w:val="20"/>
+          <w:szCs w:val="20"/>
+          <w:lang w:val="en-US"/>
+        </w:rPr>
+        <w:t>readings</w:t>
+      </w:r>
+      <w:proofErr w:type="gramEnd"/>
+      <w:r>
+        <w:rPr>
+          <w:rFonts w:ascii="Arial Unicode MS" w:eastAsia="Arial Unicode MS" w:hAnsi="Arial Unicode MS" w:cs="Arial Unicode MS"/>
+          <w:sz w:val="20"/>
+          <w:szCs w:val="20"/>
+          <w:lang w:val="en-US"/>
+        </w:rPr>
+        <w:t xml:space="preserve"> (</w:t>
+      </w:r>
+      <w:proofErr w:type="spellStart"/>
+      <w:r>
+        <w:rPr>
+          <w:rFonts w:ascii="Arial Unicode MS" w:eastAsia="Arial Unicode MS" w:hAnsi="Arial Unicode MS" w:cs="Arial Unicode MS"/>
+          <w:sz w:val="20"/>
+          <w:szCs w:val="20"/>
+          <w:u w:val="single"/>
+          <w:lang w:val="en-US"/>
+        </w:rPr>
+        <w:t>week_day</w:t>
+      </w:r>
+      <w:proofErr w:type="spellEnd"/>
+      <w:r>
+        <w:rPr>
+          <w:rFonts w:ascii="Arial Unicode MS" w:eastAsia="Arial Unicode MS" w:hAnsi="Arial Unicode MS" w:cs="Arial Unicode MS"/>
+          <w:sz w:val="20"/>
+          <w:szCs w:val="20"/>
+          <w:u w:val="single"/>
+          <w:lang w:val="en-US"/>
+        </w:rPr>
+        <w:t xml:space="preserve">, </w:t>
+      </w:r>
+      <w:proofErr w:type="spellStart"/>
+      <w:r>
+        <w:rPr>
+          <w:rFonts w:ascii="Arial Unicode MS" w:eastAsia="Arial Unicode MS" w:hAnsi="Arial Unicode MS" w:cs="Arial Unicode MS"/>
+          <w:sz w:val="20"/>
+          <w:szCs w:val="20"/>
+          <w:u w:val="single"/>
+          <w:lang w:val="en-US"/>
+        </w:rPr>
+        <w:t>time_zone</w:t>
+      </w:r>
+      <w:proofErr w:type="spellEnd"/>
+      <w:r>
+        <w:rPr>
+          <w:rFonts w:ascii="Arial Unicode MS" w:eastAsia="Arial Unicode MS" w:hAnsi="Arial Unicode MS" w:cs="Arial Unicode MS"/>
+          <w:sz w:val="20"/>
+          <w:szCs w:val="20"/>
+          <w:u w:val="single"/>
+          <w:lang w:val="en-US"/>
+        </w:rPr>
+        <w:t xml:space="preserve">, </w:t>
+      </w:r>
+      <w:proofErr w:type="spellStart"/>
+      <w:r>
+        <w:rPr>
+          <w:rFonts w:ascii="Arial Unicode MS" w:eastAsia="Arial Unicode MS" w:hAnsi="Arial Unicode MS" w:cs="Arial Unicode MS"/>
+          <w:sz w:val="20"/>
+          <w:szCs w:val="20"/>
+          <w:u w:val="single"/>
+          <w:lang w:val="en-US"/>
+        </w:rPr>
+        <w:t>date_time</w:t>
+      </w:r>
+      <w:proofErr w:type="spellEnd"/>
+      <w:r>
+        <w:rPr>
+          <w:rFonts w:ascii="Arial Unicode MS" w:eastAsia="Arial Unicode MS" w:hAnsi="Arial Unicode MS" w:cs="Arial Unicode MS"/>
+          <w:sz w:val="20"/>
+          <w:szCs w:val="20"/>
+          <w:u w:val="single"/>
+          <w:lang w:val="en-US"/>
+        </w:rPr>
+        <w:t xml:space="preserve">, </w:t>
       </w:r>
       <w:proofErr w:type="spellStart"/>
       <w:r>
@@ -1832,13 +1976,121 @@
           <w:lang w:val="en-US"/>
         </w:rPr>
         <w:tab/>
-      </w:r>
-      <w:proofErr w:type="spellStart"/>
-      <w:r>
-        <w:rPr>
-          <w:rFonts w:ascii="Arial Unicode MS" w:eastAsia="Arial Unicode MS" w:hAnsi="Arial Unicode MS" w:cs="Arial Unicode MS"/>
-          <w:sz w:val="20"/>
-          <w:szCs w:val="20"/>
+        <w:t>serial_number: FK (sensor)</w:t>
+      </w:r>
+    </w:p>
+    <w:p>
+      <w:pPr>
+        <w:rPr>
+          <w:rFonts w:ascii="Arial Unicode MS" w:eastAsia="Arial Unicode MS" w:hAnsi="Arial Unicode MS" w:cs="Arial Unicode MS"/>
+          <w:sz w:val="20"/>
+          <w:szCs w:val="20"/>
+          <w:lang w:val="en-US"/>
+        </w:rPr>
+      </w:pPr>
+      <w:proofErr w:type="gramStart"/>
+      <w:r>
+        <w:rPr>
+          <w:rFonts w:ascii="Arial Unicode MS" w:eastAsia="Arial Unicode MS" w:hAnsi="Arial Unicode MS" w:cs="Arial Unicode MS"/>
+          <w:sz w:val="20"/>
+          <w:szCs w:val="20"/>
+          <w:lang w:val="en-US"/>
+        </w:rPr>
+        <w:t>pairs</w:t>
+      </w:r>
+      <w:proofErr w:type="gramEnd"/>
+      <w:r>
+        <w:rPr>
+          <w:rFonts w:ascii="Arial Unicode MS" w:eastAsia="Arial Unicode MS" w:hAnsi="Arial Unicode MS" w:cs="Arial Unicode MS"/>
+          <w:sz w:val="20"/>
+          <w:szCs w:val="20"/>
+          <w:lang w:val="en-US"/>
+        </w:rPr>
+        <w:t xml:space="preserve"> (</w:t>
+      </w:r>
+      <w:r>
+        <w:rPr>
+          <w:rFonts w:ascii="Arial Unicode MS" w:eastAsia="Arial Unicode MS" w:hAnsi="Arial Unicode MS" w:cs="Arial Unicode MS"/>
+          <w:sz w:val="20"/>
+          <w:szCs w:val="20"/>
+          <w:u w:val="single"/>
+          <w:lang w:val="en-US"/>
+        </w:rPr>
+        <w:t xml:space="preserve">name, value, </w:t>
+      </w:r>
+      <w:proofErr w:type="spellStart"/>
+      <w:r>
+        <w:rPr>
+          <w:rFonts w:ascii="Arial Unicode MS" w:eastAsia="Arial Unicode MS" w:hAnsi="Arial Unicode MS" w:cs="Arial Unicode MS"/>
+          <w:sz w:val="20"/>
+          <w:szCs w:val="20"/>
+          <w:u w:val="single"/>
+          <w:lang w:val="en-US"/>
+        </w:rPr>
+        <w:t>week_day</w:t>
+      </w:r>
+      <w:proofErr w:type="spellEnd"/>
+      <w:r>
+        <w:rPr>
+          <w:rFonts w:ascii="Arial Unicode MS" w:eastAsia="Arial Unicode MS" w:hAnsi="Arial Unicode MS" w:cs="Arial Unicode MS"/>
+          <w:sz w:val="20"/>
+          <w:szCs w:val="20"/>
+          <w:u w:val="single"/>
+          <w:lang w:val="en-US"/>
+        </w:rPr>
+        <w:t xml:space="preserve">, </w:t>
+      </w:r>
+      <w:proofErr w:type="spellStart"/>
+      <w:r>
+        <w:rPr>
+          <w:rFonts w:ascii="Arial Unicode MS" w:eastAsia="Arial Unicode MS" w:hAnsi="Arial Unicode MS" w:cs="Arial Unicode MS"/>
+          <w:sz w:val="20"/>
+          <w:szCs w:val="20"/>
+          <w:u w:val="single"/>
+          <w:lang w:val="en-US"/>
+        </w:rPr>
+        <w:t>time_zone</w:t>
+      </w:r>
+      <w:proofErr w:type="spellEnd"/>
+      <w:r>
+        <w:rPr>
+          <w:rFonts w:ascii="Arial Unicode MS" w:eastAsia="Arial Unicode MS" w:hAnsi="Arial Unicode MS" w:cs="Arial Unicode MS"/>
+          <w:sz w:val="20"/>
+          <w:szCs w:val="20"/>
+          <w:u w:val="single"/>
+          <w:lang w:val="en-US"/>
+        </w:rPr>
+        <w:t xml:space="preserve">, </w:t>
+      </w:r>
+      <w:proofErr w:type="spellStart"/>
+      <w:r>
+        <w:rPr>
+          <w:rFonts w:ascii="Arial Unicode MS" w:eastAsia="Arial Unicode MS" w:hAnsi="Arial Unicode MS" w:cs="Arial Unicode MS"/>
+          <w:sz w:val="20"/>
+          <w:szCs w:val="20"/>
+          <w:u w:val="single"/>
+          <w:lang w:val="en-US"/>
+        </w:rPr>
+        <w:t>date_time</w:t>
+      </w:r>
+      <w:proofErr w:type="spellEnd"/>
+      <w:r>
+        <w:rPr>
+          <w:rFonts w:ascii="Arial Unicode MS" w:eastAsia="Arial Unicode MS" w:hAnsi="Arial Unicode MS" w:cs="Arial Unicode MS"/>
+          <w:sz w:val="20"/>
+          <w:szCs w:val="20"/>
+          <w:u w:val="single"/>
+          <w:lang w:val="en-US"/>
+        </w:rPr>
+        <w:t xml:space="preserve">, </w:t>
+      </w:r>
+      <w:proofErr w:type="spellStart"/>
+      <w:r>
+        <w:rPr>
+          <w:rFonts w:ascii="Arial Unicode MS" w:eastAsia="Arial Unicode MS" w:hAnsi="Arial Unicode MS" w:cs="Arial Unicode MS"/>
+          <w:sz w:val="20"/>
+          <w:szCs w:val="20"/>
+          <w:u w:val="single"/>
           <w:lang w:val="en-US"/>
         </w:rPr>
         <w:t>serial_number</w:t>
@@ -1851,45 +2103,33 @@
           <w:szCs w:val="20"/>
           <w:lang w:val="en-US"/>
         </w:rPr>
-        <w:t>: FK (actuator)</w:t>
-      </w:r>
-    </w:p>
-    <w:p>
-      <w:pPr>
-        <w:rPr>
-          <w:rFonts w:ascii="Arial Unicode MS" w:eastAsia="Arial Unicode MS" w:hAnsi="Arial Unicode MS" w:cs="Arial Unicode MS"/>
-          <w:sz w:val="20"/>
-          <w:szCs w:val="20"/>
-          <w:lang w:val="en-US"/>
-        </w:rPr>
-      </w:pPr>
-      <w:proofErr w:type="gramStart"/>
-      <w:r>
-        <w:rPr>
-          <w:rFonts w:ascii="Arial Unicode MS" w:eastAsia="Arial Unicode MS" w:hAnsi="Arial Unicode MS" w:cs="Arial Unicode MS"/>
-          <w:sz w:val="20"/>
-          <w:szCs w:val="20"/>
-          <w:lang w:val="en-US"/>
-        </w:rPr>
-        <w:t>readings</w:t>
-      </w:r>
-      <w:proofErr w:type="gramEnd"/>
-      <w:r>
-        <w:rPr>
-          <w:rFonts w:ascii="Arial Unicode MS" w:eastAsia="Arial Unicode MS" w:hAnsi="Arial Unicode MS" w:cs="Arial Unicode MS"/>
-          <w:sz w:val="20"/>
-          <w:szCs w:val="20"/>
-          <w:lang w:val="en-US"/>
-        </w:rPr>
-        <w:t xml:space="preserve"> (</w:t>
-      </w:r>
-      <w:proofErr w:type="spellStart"/>
-      <w:r>
-        <w:rPr>
-          <w:rFonts w:ascii="Arial Unicode MS" w:eastAsia="Arial Unicode MS" w:hAnsi="Arial Unicode MS" w:cs="Arial Unicode MS"/>
-          <w:sz w:val="20"/>
-          <w:szCs w:val="20"/>
-          <w:u w:val="single"/>
+        <w:t>)</w:t>
+      </w:r>
+    </w:p>
+    <w:p>
+      <w:pPr>
+        <w:rPr>
+          <w:rFonts w:ascii="Arial Unicode MS" w:eastAsia="Arial Unicode MS" w:hAnsi="Arial Unicode MS" w:cs="Arial Unicode MS"/>
+          <w:sz w:val="20"/>
+          <w:szCs w:val="20"/>
+          <w:lang w:val="en-US"/>
+        </w:rPr>
+      </w:pPr>
+      <w:r>
+        <w:rPr>
+          <w:rFonts w:ascii="Arial Unicode MS" w:eastAsia="Arial Unicode MS" w:hAnsi="Arial Unicode MS" w:cs="Arial Unicode MS"/>
+          <w:sz w:val="20"/>
+          <w:szCs w:val="20"/>
+          <w:lang w:val="en-US"/>
+        </w:rPr>
+        <w:tab/>
+      </w:r>
+      <w:proofErr w:type="spellStart"/>
+      <w:r>
+        <w:rPr>
+          <w:rFonts w:ascii="Arial Unicode MS" w:eastAsia="Arial Unicode MS" w:hAnsi="Arial Unicode MS" w:cs="Arial Unicode MS"/>
+          <w:sz w:val="20"/>
+          <w:szCs w:val="20"/>
           <w:lang w:val="en-US"/>
         </w:rPr>
         <w:t>week_day</w:t>
@@ -1900,18 +2140,16 @@
           <w:rFonts w:ascii="Arial Unicode MS" w:eastAsia="Arial Unicode MS" w:hAnsi="Arial Unicode MS" w:cs="Arial Unicode MS"/>
           <w:sz w:val="20"/>
           <w:szCs w:val="20"/>
-          <w:u w:val="single"/>
-          <w:lang w:val="en-US"/>
-        </w:rPr>
-        <w:t xml:space="preserve">, </w:t>
-      </w:r>
-      <w:proofErr w:type="spellStart"/>
-      <w:r>
-        <w:rPr>
-          <w:rFonts w:ascii="Arial Unicode MS" w:eastAsia="Arial Unicode MS" w:hAnsi="Arial Unicode MS" w:cs="Arial Unicode MS"/>
-          <w:sz w:val="20"/>
-          <w:szCs w:val="20"/>
-          <w:u w:val="single"/>
+          <w:lang w:val="en-US"/>
+        </w:rPr>
+        <w:t xml:space="preserve">, </w:t>
+      </w:r>
+      <w:proofErr w:type="spellStart"/>
+      <w:r>
+        <w:rPr>
+          <w:rFonts w:ascii="Arial Unicode MS" w:eastAsia="Arial Unicode MS" w:hAnsi="Arial Unicode MS" w:cs="Arial Unicode MS"/>
+          <w:sz w:val="20"/>
+          <w:szCs w:val="20"/>
           <w:lang w:val="en-US"/>
         </w:rPr>
         <w:t>time_zone</w:t>
@@ -1922,18 +2160,16 @@
           <w:rFonts w:ascii="Arial Unicode MS" w:eastAsia="Arial Unicode MS" w:hAnsi="Arial Unicode MS" w:cs="Arial Unicode MS"/>
           <w:sz w:val="20"/>
           <w:szCs w:val="20"/>
-          <w:u w:val="single"/>
-          <w:lang w:val="en-US"/>
-        </w:rPr>
-        <w:t xml:space="preserve">, </w:t>
-      </w:r>
-      <w:proofErr w:type="spellStart"/>
-      <w:r>
-        <w:rPr>
-          <w:rFonts w:ascii="Arial Unicode MS" w:eastAsia="Arial Unicode MS" w:hAnsi="Arial Unicode MS" w:cs="Arial Unicode MS"/>
-          <w:sz w:val="20"/>
-          <w:szCs w:val="20"/>
-          <w:u w:val="single"/>
+          <w:lang w:val="en-US"/>
+        </w:rPr>
+        <w:t xml:space="preserve">, </w:t>
+      </w:r>
+      <w:proofErr w:type="spellStart"/>
+      <w:r>
+        <w:rPr>
+          <w:rFonts w:ascii="Arial Unicode MS" w:eastAsia="Arial Unicode MS" w:hAnsi="Arial Unicode MS" w:cs="Arial Unicode MS"/>
+          <w:sz w:val="20"/>
+          <w:szCs w:val="20"/>
           <w:lang w:val="en-US"/>
         </w:rPr>
         <w:t>date_time</w:t>
@@ -1944,18 +2180,16 @@
           <w:rFonts w:ascii="Arial Unicode MS" w:eastAsia="Arial Unicode MS" w:hAnsi="Arial Unicode MS" w:cs="Arial Unicode MS"/>
           <w:sz w:val="20"/>
           <w:szCs w:val="20"/>
-          <w:u w:val="single"/>
-          <w:lang w:val="en-US"/>
-        </w:rPr>
-        <w:t xml:space="preserve">, </w:t>
-      </w:r>
-      <w:proofErr w:type="spellStart"/>
-      <w:r>
-        <w:rPr>
-          <w:rFonts w:ascii="Arial Unicode MS" w:eastAsia="Arial Unicode MS" w:hAnsi="Arial Unicode MS" w:cs="Arial Unicode MS"/>
-          <w:sz w:val="20"/>
-          <w:szCs w:val="20"/>
-          <w:u w:val="single"/>
+          <w:lang w:val="en-US"/>
+        </w:rPr>
+        <w:t xml:space="preserve">, </w:t>
+      </w:r>
+      <w:proofErr w:type="spellStart"/>
+      <w:r>
+        <w:rPr>
+          <w:rFonts w:ascii="Arial Unicode MS" w:eastAsia="Arial Unicode MS" w:hAnsi="Arial Unicode MS" w:cs="Arial Unicode MS"/>
+          <w:sz w:val="20"/>
+          <w:szCs w:val="20"/>
           <w:lang w:val="en-US"/>
         </w:rPr>
         <w:t>serial_number</w:t>
@@ -1968,271 +2202,6 @@
           <w:szCs w:val="20"/>
           <w:lang w:val="en-US"/>
         </w:rPr>
-        <w:t>)</w:t>
-      </w:r>
-    </w:p>
-    <w:p>
-      <w:pPr>
-        <w:rPr>
-          <w:rFonts w:ascii="Arial Unicode MS" w:eastAsia="Arial Unicode MS" w:hAnsi="Arial Unicode MS" w:cs="Arial Unicode MS"/>
-          <w:sz w:val="20"/>
-          <w:szCs w:val="20"/>
-          <w:lang w:val="en-US"/>
-        </w:rPr>
-      </w:pPr>
-      <w:r>
-        <w:rPr>
-          <w:rFonts w:ascii="Arial Unicode MS" w:eastAsia="Arial Unicode MS" w:hAnsi="Arial Unicode MS" w:cs="Arial Unicode MS"/>
-          <w:sz w:val="20"/>
-          <w:szCs w:val="20"/>
-          <w:lang w:val="en-US"/>
-        </w:rPr>
-        <w:tab/>
-      </w:r>
-      <w:proofErr w:type="spellStart"/>
-      <w:r>
-        <w:rPr>
-          <w:rFonts w:ascii="Arial Unicode MS" w:eastAsia="Arial Unicode MS" w:hAnsi="Arial Unicode MS" w:cs="Arial Unicode MS"/>
-          <w:sz w:val="20"/>
-          <w:szCs w:val="20"/>
-          <w:lang w:val="en-US"/>
-        </w:rPr>
-        <w:t>serial_number</w:t>
-      </w:r>
-      <w:proofErr w:type="spellEnd"/>
-      <w:r>
-        <w:rPr>
-          <w:rFonts w:ascii="Arial Unicode MS" w:eastAsia="Arial Unicode MS" w:hAnsi="Arial Unicode MS" w:cs="Arial Unicode MS"/>
-          <w:sz w:val="20"/>
-          <w:szCs w:val="20"/>
-          <w:lang w:val="en-US"/>
-        </w:rPr>
-        <w:t>: FK (sensor)</w:t>
-      </w:r>
-    </w:p>
-    <w:p>
-      <w:pPr>
-        <w:rPr>
-          <w:rFonts w:ascii="Arial Unicode MS" w:eastAsia="Arial Unicode MS" w:hAnsi="Arial Unicode MS" w:cs="Arial Unicode MS"/>
-          <w:sz w:val="20"/>
-          <w:szCs w:val="20"/>
-          <w:lang w:val="en-US"/>
-        </w:rPr>
-      </w:pPr>
-      <w:proofErr w:type="gramStart"/>
-      <w:r>
-        <w:rPr>
-          <w:rFonts w:ascii="Arial Unicode MS" w:eastAsia="Arial Unicode MS" w:hAnsi="Arial Unicode MS" w:cs="Arial Unicode MS"/>
-          <w:sz w:val="20"/>
-          <w:szCs w:val="20"/>
-          <w:lang w:val="en-US"/>
-        </w:rPr>
-        <w:t>pairs</w:t>
-      </w:r>
-      <w:proofErr w:type="gramEnd"/>
-      <w:r>
-        <w:rPr>
-          <w:rFonts w:ascii="Arial Unicode MS" w:eastAsia="Arial Unicode MS" w:hAnsi="Arial Unicode MS" w:cs="Arial Unicode MS"/>
-          <w:sz w:val="20"/>
-          <w:szCs w:val="20"/>
-          <w:lang w:val="en-US"/>
-        </w:rPr>
-        <w:t xml:space="preserve"> (</w:t>
-      </w:r>
-      <w:r>
-        <w:rPr>
-          <w:rFonts w:ascii="Arial Unicode MS" w:eastAsia="Arial Unicode MS" w:hAnsi="Arial Unicode MS" w:cs="Arial Unicode MS"/>
-          <w:sz w:val="20"/>
-          <w:szCs w:val="20"/>
-          <w:u w:val="single"/>
-          <w:lang w:val="en-US"/>
-        </w:rPr>
-        <w:t xml:space="preserve">name, value, </w:t>
-      </w:r>
-      <w:proofErr w:type="spellStart"/>
-      <w:r>
-        <w:rPr>
-          <w:rFonts w:ascii="Arial Unicode MS" w:eastAsia="Arial Unicode MS" w:hAnsi="Arial Unicode MS" w:cs="Arial Unicode MS"/>
-          <w:sz w:val="20"/>
-          <w:szCs w:val="20"/>
-          <w:u w:val="single"/>
-          <w:lang w:val="en-US"/>
-        </w:rPr>
-        <w:t>week_day</w:t>
-      </w:r>
-      <w:proofErr w:type="spellEnd"/>
-      <w:r>
-        <w:rPr>
-          <w:rFonts w:ascii="Arial Unicode MS" w:eastAsia="Arial Unicode MS" w:hAnsi="Arial Unicode MS" w:cs="Arial Unicode MS"/>
-          <w:sz w:val="20"/>
-          <w:szCs w:val="20"/>
-          <w:u w:val="single"/>
-          <w:lang w:val="en-US"/>
-        </w:rPr>
-        <w:t xml:space="preserve">, </w:t>
-      </w:r>
-      <w:proofErr w:type="spellStart"/>
-      <w:r>
-        <w:rPr>
-          <w:rFonts w:ascii="Arial Unicode MS" w:eastAsia="Arial Unicode MS" w:hAnsi="Arial Unicode MS" w:cs="Arial Unicode MS"/>
-          <w:sz w:val="20"/>
-          <w:szCs w:val="20"/>
-          <w:u w:val="single"/>
-          <w:lang w:val="en-US"/>
-        </w:rPr>
-        <w:t>time_zone</w:t>
-      </w:r>
-      <w:proofErr w:type="spellEnd"/>
-      <w:r>
-        <w:rPr>
-          <w:rFonts w:ascii="Arial Unicode MS" w:eastAsia="Arial Unicode MS" w:hAnsi="Arial Unicode MS" w:cs="Arial Unicode MS"/>
-          <w:sz w:val="20"/>
-          <w:szCs w:val="20"/>
-          <w:u w:val="single"/>
-          <w:lang w:val="en-US"/>
-        </w:rPr>
-        <w:t xml:space="preserve">, </w:t>
-      </w:r>
-      <w:proofErr w:type="spellStart"/>
-      <w:r>
-        <w:rPr>
-          <w:rFonts w:ascii="Arial Unicode MS" w:eastAsia="Arial Unicode MS" w:hAnsi="Arial Unicode MS" w:cs="Arial Unicode MS"/>
-          <w:sz w:val="20"/>
-          <w:szCs w:val="20"/>
-          <w:u w:val="single"/>
-          <w:lang w:val="en-US"/>
-        </w:rPr>
-        <w:t>date_time</w:t>
-      </w:r>
-      <w:proofErr w:type="spellEnd"/>
-      <w:r>
-        <w:rPr>
-          <w:rFonts w:ascii="Arial Unicode MS" w:eastAsia="Arial Unicode MS" w:hAnsi="Arial Unicode MS" w:cs="Arial Unicode MS"/>
-          <w:sz w:val="20"/>
-          <w:szCs w:val="20"/>
-          <w:u w:val="single"/>
-          <w:lang w:val="en-US"/>
-        </w:rPr>
-        <w:t xml:space="preserve">, </w:t>
-      </w:r>
-      <w:proofErr w:type="spellStart"/>
-      <w:r>
-        <w:rPr>
-          <w:rFonts w:ascii="Arial Unicode MS" w:eastAsia="Arial Unicode MS" w:hAnsi="Arial Unicode MS" w:cs="Arial Unicode MS"/>
-          <w:sz w:val="20"/>
-          <w:szCs w:val="20"/>
-          <w:u w:val="single"/>
-          <w:lang w:val="en-US"/>
-        </w:rPr>
-        <w:t>serial_number</w:t>
-      </w:r>
-      <w:proofErr w:type="spellEnd"/>
-      <w:r>
-        <w:rPr>
-          <w:rFonts w:ascii="Arial Unicode MS" w:eastAsia="Arial Unicode MS" w:hAnsi="Arial Unicode MS" w:cs="Arial Unicode MS"/>
-          <w:sz w:val="20"/>
-          <w:szCs w:val="20"/>
-          <w:lang w:val="en-US"/>
-        </w:rPr>
-        <w:t>)</w:t>
-      </w:r>
-    </w:p>
-    <w:p>
-      <w:pPr>
-        <w:rPr>
-          <w:rFonts w:ascii="Arial Unicode MS" w:eastAsia="Arial Unicode MS" w:hAnsi="Arial Unicode MS" w:cs="Arial Unicode MS"/>
-          <w:sz w:val="20"/>
-          <w:szCs w:val="20"/>
-          <w:lang w:val="en-US"/>
-        </w:rPr>
-      </w:pPr>
-      <w:r>
-        <w:rPr>
-          <w:rFonts w:ascii="Arial Unicode MS" w:eastAsia="Arial Unicode MS" w:hAnsi="Arial Unicode MS" w:cs="Arial Unicode MS"/>
-          <w:sz w:val="20"/>
-          <w:szCs w:val="20"/>
-          <w:lang w:val="en-US"/>
-        </w:rPr>
-        <w:tab/>
-      </w:r>
-      <w:proofErr w:type="spellStart"/>
-      <w:r>
-        <w:rPr>
-          <w:rFonts w:ascii="Arial Unicode MS" w:eastAsia="Arial Unicode MS" w:hAnsi="Arial Unicode MS" w:cs="Arial Unicode MS"/>
-          <w:sz w:val="20"/>
-          <w:szCs w:val="20"/>
-          <w:lang w:val="en-US"/>
-        </w:rPr>
-        <w:t>week_day</w:t>
-      </w:r>
-      <w:proofErr w:type="spellEnd"/>
-      <w:r>
-        <w:rPr>
-          <w:rFonts w:ascii="Arial Unicode MS" w:eastAsia="Arial Unicode MS" w:hAnsi="Arial Unicode MS" w:cs="Arial Unicode MS"/>
-          <w:sz w:val="20"/>
-          <w:szCs w:val="20"/>
-          <w:lang w:val="en-US"/>
-        </w:rPr>
-        <w:t xml:space="preserve">, </w:t>
-      </w:r>
-      <w:proofErr w:type="spellStart"/>
-      <w:r>
-        <w:rPr>
-          <w:rFonts w:ascii="Arial Unicode MS" w:eastAsia="Arial Unicode MS" w:hAnsi="Arial Unicode MS" w:cs="Arial Unicode MS"/>
-          <w:sz w:val="20"/>
-          <w:szCs w:val="20"/>
-          <w:lang w:val="en-US"/>
-        </w:rPr>
-        <w:t>time_zone</w:t>
-      </w:r>
-      <w:proofErr w:type="spellEnd"/>
-      <w:r>
-        <w:rPr>
-          <w:rFonts w:ascii="Arial Unicode MS" w:eastAsia="Arial Unicode MS" w:hAnsi="Arial Unicode MS" w:cs="Arial Unicode MS"/>
-          <w:sz w:val="20"/>
-          <w:szCs w:val="20"/>
-          <w:lang w:val="en-US"/>
-        </w:rPr>
-        <w:t xml:space="preserve">, </w:t>
-      </w:r>
-      <w:proofErr w:type="spellStart"/>
-      <w:r>
-        <w:rPr>
-          <w:rFonts w:ascii="Arial Unicode MS" w:eastAsia="Arial Unicode MS" w:hAnsi="Arial Unicode MS" w:cs="Arial Unicode MS"/>
-          <w:sz w:val="20"/>
-          <w:szCs w:val="20"/>
-          <w:lang w:val="en-US"/>
-        </w:rPr>
-        <w:t>date_time</w:t>
-      </w:r>
-      <w:proofErr w:type="spellEnd"/>
-      <w:r>
-        <w:rPr>
-          <w:rFonts w:ascii="Arial Unicode MS" w:eastAsia="Arial Unicode MS" w:hAnsi="Arial Unicode MS" w:cs="Arial Unicode MS"/>
-          <w:sz w:val="20"/>
-          <w:szCs w:val="20"/>
-          <w:lang w:val="en-US"/>
-        </w:rPr>
-        <w:t xml:space="preserve">, </w:t>
-      </w:r>
-      <w:proofErr w:type="spellStart"/>
-      <w:r>
-        <w:rPr>
-          <w:rFonts w:ascii="Arial Unicode MS" w:eastAsia="Arial Unicode MS" w:hAnsi="Arial Unicode MS" w:cs="Arial Unicode MS"/>
-          <w:sz w:val="20"/>
-          <w:szCs w:val="20"/>
-          <w:lang w:val="en-US"/>
-        </w:rPr>
-        <w:t>serial_number</w:t>
-      </w:r>
-      <w:proofErr w:type="spellEnd"/>
-      <w:r>
-        <w:rPr>
-          <w:rFonts w:ascii="Arial Unicode MS" w:eastAsia="Arial Unicode MS" w:hAnsi="Arial Unicode MS" w:cs="Arial Unicode MS"/>
-          <w:sz w:val="20"/>
-          <w:szCs w:val="20"/>
-          <w:lang w:val="en-US"/>
-        </w:rPr>
         <w:t>: FK (readings)</w:t>
       </w:r>
     </w:p>
@@ -2254,8 +2223,6 @@
         </w:rPr>
         <w:br w:type="page"/>
       </w:r>
-      <w:bookmarkStart w:id="0" w:name="_GoBack"/>
-      <w:bookmarkEnd w:id="0"/>
     </w:p>
     <w:p>
       <w:pPr>
@@ -2467,7 +2434,6 @@
           <w:rFonts w:ascii="Arial Unicode MS" w:eastAsia="Arial Unicode MS" w:hAnsi="Arial Unicode MS" w:cs="Arial Unicode MS"/>
           <w:sz w:val="20"/>
           <w:szCs w:val="20"/>
-          <w:u w:val="single"/>
           <w:lang w:val="en-US"/>
         </w:rPr>
         <w:t>)</w:t>
@@ -3471,7 +3437,6 @@
           <w:rFonts w:ascii="Arial Unicode MS" w:eastAsia="Arial Unicode MS" w:hAnsi="Arial Unicode MS" w:cs="Arial Unicode MS"/>
           <w:sz w:val="20"/>
           <w:szCs w:val="20"/>
-          <w:u w:val="single"/>
           <w:lang w:val="en-US"/>
         </w:rPr>
         <w:t>)</w:t>
@@ -3657,132 +3622,187 @@
           <w:u w:val="single"/>
           <w:lang w:val="en-US"/>
         </w:rPr>
+        <w:t>s_date_time</w:t>
+      </w:r>
+      <w:proofErr w:type="spellEnd"/>
+      <w:r>
+        <w:rPr>
+          <w:rFonts w:ascii="Arial Unicode MS" w:eastAsia="Arial Unicode MS" w:hAnsi="Arial Unicode MS" w:cs="Arial Unicode MS"/>
+          <w:sz w:val="20"/>
+          <w:szCs w:val="20"/>
+          <w:u w:val="single"/>
+          <w:lang w:val="en-US"/>
+        </w:rPr>
+        <w:t xml:space="preserve">, </w:t>
+      </w:r>
+      <w:proofErr w:type="spellStart"/>
+      <w:r>
+        <w:rPr>
+          <w:rFonts w:ascii="Arial Unicode MS" w:eastAsia="Arial Unicode MS" w:hAnsi="Arial Unicode MS" w:cs="Arial Unicode MS"/>
+          <w:sz w:val="20"/>
+          <w:szCs w:val="20"/>
+          <w:u w:val="single"/>
+          <w:lang w:val="en-US"/>
+        </w:rPr>
+        <w:t>e_date_time</w:t>
+      </w:r>
+      <w:proofErr w:type="spellEnd"/>
+      <w:r>
+        <w:rPr>
+          <w:rFonts w:ascii="Arial Unicode MS" w:eastAsia="Arial Unicode MS" w:hAnsi="Arial Unicode MS" w:cs="Arial Unicode MS"/>
+          <w:sz w:val="20"/>
+          <w:szCs w:val="20"/>
+          <w:lang w:val="en-US"/>
+        </w:rPr>
+        <w:t>, digit_code</w:t>
+      </w:r>
+      <w:r>
+        <w:rPr>
+          <w:rFonts w:ascii="Arial Unicode MS" w:eastAsia="Arial Unicode MS" w:hAnsi="Arial Unicode MS" w:cs="Arial Unicode MS"/>
+          <w:sz w:val="20"/>
+          <w:szCs w:val="20"/>
+          <w:lang w:val="en-US"/>
+        </w:rPr>
+        <w:t>)</w:t>
+      </w:r>
+    </w:p>
+    <w:p>
+      <w:pPr>
+        <w:rPr>
+          <w:rFonts w:ascii="Arial Unicode MS" w:eastAsia="Arial Unicode MS" w:hAnsi="Arial Unicode MS" w:cs="Arial Unicode MS"/>
+          <w:sz w:val="20"/>
+          <w:szCs w:val="20"/>
+          <w:lang w:val="en-US"/>
+        </w:rPr>
+      </w:pPr>
+      <w:r>
+        <w:rPr>
+          <w:rFonts w:ascii="Arial Unicode MS" w:eastAsia="Arial Unicode MS" w:hAnsi="Arial Unicode MS" w:cs="Arial Unicode MS"/>
+          <w:sz w:val="20"/>
+          <w:szCs w:val="20"/>
+          <w:lang w:val="en-US"/>
+        </w:rPr>
+        <w:tab/>
+      </w:r>
+      <w:proofErr w:type="spellStart"/>
+      <w:r>
+        <w:rPr>
+          <w:rFonts w:ascii="Arial Unicode MS" w:eastAsia="Arial Unicode MS" w:hAnsi="Arial Unicode MS" w:cs="Arial Unicode MS"/>
+          <w:sz w:val="20"/>
+          <w:szCs w:val="20"/>
+          <w:lang w:val="en-US"/>
+        </w:rPr>
+        <w:t>NHS_number</w:t>
+      </w:r>
+      <w:proofErr w:type="spellEnd"/>
+      <w:r>
+        <w:rPr>
+          <w:rFonts w:ascii="Arial Unicode MS" w:eastAsia="Arial Unicode MS" w:hAnsi="Arial Unicode MS" w:cs="Arial Unicode MS"/>
+          <w:sz w:val="20"/>
+          <w:szCs w:val="20"/>
+          <w:lang w:val="en-US"/>
+        </w:rPr>
+        <w:t>: FK (patient)</w:t>
+      </w:r>
+    </w:p>
+    <w:p>
+      <w:pPr>
+        <w:rPr>
+          <w:rFonts w:ascii="Arial Unicode MS" w:eastAsia="Arial Unicode MS" w:hAnsi="Arial Unicode MS" w:cs="Arial Unicode MS"/>
+          <w:sz w:val="20"/>
+          <w:szCs w:val="20"/>
+          <w:lang w:val="en-US"/>
+        </w:rPr>
+      </w:pPr>
+      <w:r>
+        <w:rPr>
+          <w:rFonts w:ascii="Arial Unicode MS" w:eastAsia="Arial Unicode MS" w:hAnsi="Arial Unicode MS" w:cs="Arial Unicode MS"/>
+          <w:sz w:val="20"/>
+          <w:szCs w:val="20"/>
+          <w:lang w:val="en-US"/>
+        </w:rPr>
+        <w:tab/>
+      </w:r>
+      <w:proofErr w:type="spellStart"/>
+      <w:r>
+        <w:rPr>
+          <w:rFonts w:ascii="Arial Unicode MS" w:eastAsia="Arial Unicode MS" w:hAnsi="Arial Unicode MS" w:cs="Arial Unicode MS"/>
+          <w:sz w:val="20"/>
+          <w:szCs w:val="20"/>
+          <w:lang w:val="en-US"/>
+        </w:rPr>
+        <w:t>s_date_time</w:t>
+      </w:r>
+      <w:proofErr w:type="spellEnd"/>
+      <w:r>
+        <w:rPr>
+          <w:rFonts w:ascii="Arial Unicode MS" w:eastAsia="Arial Unicode MS" w:hAnsi="Arial Unicode MS" w:cs="Arial Unicode MS"/>
+          <w:sz w:val="20"/>
+          <w:szCs w:val="20"/>
+          <w:lang w:val="en-US"/>
+        </w:rPr>
+        <w:t xml:space="preserve">, </w:t>
+      </w:r>
+      <w:proofErr w:type="spellStart"/>
+      <w:r>
+        <w:rPr>
+          <w:rFonts w:ascii="Arial Unicode MS" w:eastAsia="Arial Unicode MS" w:hAnsi="Arial Unicode MS" w:cs="Arial Unicode MS"/>
+          <w:sz w:val="20"/>
+          <w:szCs w:val="20"/>
+          <w:lang w:val="en-US"/>
+        </w:rPr>
+        <w:t>e_date_time</w:t>
+      </w:r>
+      <w:proofErr w:type="spellEnd"/>
+      <w:r>
+        <w:rPr>
+          <w:rFonts w:ascii="Arial Unicode MS" w:eastAsia="Arial Unicode MS" w:hAnsi="Arial Unicode MS" w:cs="Arial Unicode MS"/>
+          <w:sz w:val="20"/>
+          <w:szCs w:val="20"/>
+          <w:lang w:val="en-US"/>
+        </w:rPr>
+        <w:t>: FK (</w:t>
+      </w:r>
+      <w:proofErr w:type="spellStart"/>
+      <w:r>
+        <w:rPr>
+          <w:rFonts w:ascii="Arial Unicode MS" w:eastAsia="Arial Unicode MS" w:hAnsi="Arial Unicode MS" w:cs="Arial Unicode MS"/>
+          <w:sz w:val="20"/>
+          <w:szCs w:val="20"/>
+          <w:lang w:val="en-US"/>
+        </w:rPr>
+        <w:t>high_period</w:t>
+      </w:r>
+      <w:proofErr w:type="spellEnd"/>
+      <w:r>
+        <w:rPr>
+          <w:rFonts w:ascii="Arial Unicode MS" w:eastAsia="Arial Unicode MS" w:hAnsi="Arial Unicode MS" w:cs="Arial Unicode MS"/>
+          <w:sz w:val="20"/>
+          <w:szCs w:val="20"/>
+          <w:lang w:val="en-US"/>
+        </w:rPr>
+        <w:t>)</w:t>
+      </w:r>
+    </w:p>
+    <w:p>
+      <w:pPr>
+        <w:rPr>
+          <w:rFonts w:ascii="Arial Unicode MS" w:eastAsia="Arial Unicode MS" w:hAnsi="Arial Unicode MS" w:cs="Arial Unicode MS"/>
+          <w:sz w:val="20"/>
+          <w:szCs w:val="20"/>
+          <w:lang w:val="en-US"/>
+        </w:rPr>
+      </w:pPr>
+      <w:r>
+        <w:rPr>
+          <w:rFonts w:ascii="Arial Unicode MS" w:eastAsia="Arial Unicode MS" w:hAnsi="Arial Unicode MS" w:cs="Arial Unicode MS"/>
+          <w:sz w:val="20"/>
+          <w:szCs w:val="20"/>
+          <w:lang w:val="en-US"/>
+        </w:rPr>
+        <w:tab/>
         <w:t>digit_code</w:t>
       </w:r>
-      <w:proofErr w:type="spellEnd"/>
-      <w:r>
-        <w:rPr>
-          <w:rFonts w:ascii="Arial Unicode MS" w:eastAsia="Arial Unicode MS" w:hAnsi="Arial Unicode MS" w:cs="Arial Unicode MS"/>
-          <w:sz w:val="20"/>
-          <w:szCs w:val="20"/>
-          <w:u w:val="single"/>
-          <w:lang w:val="en-US"/>
-        </w:rPr>
-        <w:t xml:space="preserve">, </w:t>
-      </w:r>
-      <w:proofErr w:type="spellStart"/>
-      <w:r>
-        <w:rPr>
-          <w:rFonts w:ascii="Arial Unicode MS" w:eastAsia="Arial Unicode MS" w:hAnsi="Arial Unicode MS" w:cs="Arial Unicode MS"/>
-          <w:sz w:val="20"/>
-          <w:szCs w:val="20"/>
-          <w:u w:val="single"/>
-          <w:lang w:val="en-US"/>
-        </w:rPr>
-        <w:t>s_date_time</w:t>
-      </w:r>
-      <w:proofErr w:type="spellEnd"/>
-      <w:r>
-        <w:rPr>
-          <w:rFonts w:ascii="Arial Unicode MS" w:eastAsia="Arial Unicode MS" w:hAnsi="Arial Unicode MS" w:cs="Arial Unicode MS"/>
-          <w:sz w:val="20"/>
-          <w:szCs w:val="20"/>
-          <w:u w:val="single"/>
-          <w:lang w:val="en-US"/>
-        </w:rPr>
-        <w:t xml:space="preserve">, </w:t>
-      </w:r>
-      <w:proofErr w:type="spellStart"/>
-      <w:r>
-        <w:rPr>
-          <w:rFonts w:ascii="Arial Unicode MS" w:eastAsia="Arial Unicode MS" w:hAnsi="Arial Unicode MS" w:cs="Arial Unicode MS"/>
-          <w:sz w:val="20"/>
-          <w:szCs w:val="20"/>
-          <w:u w:val="single"/>
-          <w:lang w:val="en-US"/>
-        </w:rPr>
-        <w:t>e_date_time</w:t>
-      </w:r>
-      <w:proofErr w:type="spellEnd"/>
-      <w:r>
-        <w:rPr>
-          <w:rFonts w:ascii="Arial Unicode MS" w:eastAsia="Arial Unicode MS" w:hAnsi="Arial Unicode MS" w:cs="Arial Unicode MS"/>
-          <w:sz w:val="20"/>
-          <w:szCs w:val="20"/>
-          <w:u w:val="single"/>
-          <w:lang w:val="en-US"/>
-        </w:rPr>
-        <w:t>)</w:t>
-      </w:r>
-    </w:p>
-    <w:p>
-      <w:pPr>
-        <w:rPr>
-          <w:rFonts w:ascii="Arial Unicode MS" w:eastAsia="Arial Unicode MS" w:hAnsi="Arial Unicode MS" w:cs="Arial Unicode MS"/>
-          <w:sz w:val="20"/>
-          <w:szCs w:val="20"/>
-          <w:lang w:val="en-US"/>
-        </w:rPr>
-      </w:pPr>
-      <w:r>
-        <w:rPr>
-          <w:rFonts w:ascii="Arial Unicode MS" w:eastAsia="Arial Unicode MS" w:hAnsi="Arial Unicode MS" w:cs="Arial Unicode MS"/>
-          <w:sz w:val="20"/>
-          <w:szCs w:val="20"/>
-          <w:lang w:val="en-US"/>
-        </w:rPr>
-        <w:tab/>
-      </w:r>
-      <w:proofErr w:type="spellStart"/>
-      <w:r>
-        <w:rPr>
-          <w:rFonts w:ascii="Arial Unicode MS" w:eastAsia="Arial Unicode MS" w:hAnsi="Arial Unicode MS" w:cs="Arial Unicode MS"/>
-          <w:sz w:val="20"/>
-          <w:szCs w:val="20"/>
-          <w:lang w:val="en-US"/>
-        </w:rPr>
-        <w:t>NHS_number</w:t>
-      </w:r>
-      <w:proofErr w:type="spellEnd"/>
-      <w:r>
-        <w:rPr>
-          <w:rFonts w:ascii="Arial Unicode MS" w:eastAsia="Arial Unicode MS" w:hAnsi="Arial Unicode MS" w:cs="Arial Unicode MS"/>
-          <w:sz w:val="20"/>
-          <w:szCs w:val="20"/>
-          <w:lang w:val="en-US"/>
-        </w:rPr>
-        <w:t>: FK (patient)</w:t>
-      </w:r>
-    </w:p>
-    <w:p>
-      <w:pPr>
-        <w:rPr>
-          <w:rFonts w:ascii="Arial Unicode MS" w:eastAsia="Arial Unicode MS" w:hAnsi="Arial Unicode MS" w:cs="Arial Unicode MS"/>
-          <w:sz w:val="20"/>
-          <w:szCs w:val="20"/>
-          <w:lang w:val="en-US"/>
-        </w:rPr>
-      </w:pPr>
-      <w:r>
-        <w:rPr>
-          <w:rFonts w:ascii="Arial Unicode MS" w:eastAsia="Arial Unicode MS" w:hAnsi="Arial Unicode MS" w:cs="Arial Unicode MS"/>
-          <w:sz w:val="20"/>
-          <w:szCs w:val="20"/>
-          <w:lang w:val="en-US"/>
-        </w:rPr>
-        <w:tab/>
-      </w:r>
-      <w:proofErr w:type="gramStart"/>
-      <w:r>
-        <w:rPr>
-          <w:rFonts w:ascii="Arial Unicode MS" w:eastAsia="Arial Unicode MS" w:hAnsi="Arial Unicode MS" w:cs="Arial Unicode MS"/>
-          <w:sz w:val="20"/>
-          <w:szCs w:val="20"/>
-          <w:lang w:val="en-US"/>
-        </w:rPr>
-        <w:t>domain</w:t>
-      </w:r>
-      <w:proofErr w:type="gramEnd"/>
       <w:r>
         <w:rPr>
           <w:rFonts w:ascii="Arial Unicode MS" w:eastAsia="Arial Unicode MS" w:hAnsi="Arial Unicode MS" w:cs="Arial Unicode MS"/>
@@ -3791,85 +3811,6 @@
           <w:lang w:val="en-US"/>
         </w:rPr>
         <w:t>: FK (municipality)</w:t>
-      </w:r>
-    </w:p>
-    <w:p>
-      <w:pPr>
-        <w:rPr>
-          <w:rFonts w:ascii="Arial Unicode MS" w:eastAsia="Arial Unicode MS" w:hAnsi="Arial Unicode MS" w:cs="Arial Unicode MS"/>
-          <w:sz w:val="20"/>
-          <w:szCs w:val="20"/>
-          <w:lang w:val="en-US"/>
-        </w:rPr>
-      </w:pPr>
-      <w:r>
-        <w:rPr>
-          <w:rFonts w:ascii="Arial Unicode MS" w:eastAsia="Arial Unicode MS" w:hAnsi="Arial Unicode MS" w:cs="Arial Unicode MS"/>
-          <w:sz w:val="20"/>
-          <w:szCs w:val="20"/>
-          <w:lang w:val="en-US"/>
-        </w:rPr>
-        <w:tab/>
-      </w:r>
-      <w:proofErr w:type="spellStart"/>
-      <w:r>
-        <w:rPr>
-          <w:rFonts w:ascii="Arial Unicode MS" w:eastAsia="Arial Unicode MS" w:hAnsi="Arial Unicode MS" w:cs="Arial Unicode MS"/>
-          <w:sz w:val="20"/>
-          <w:szCs w:val="20"/>
-          <w:lang w:val="en-US"/>
-        </w:rPr>
-        <w:t>s_date_time</w:t>
-      </w:r>
-      <w:proofErr w:type="spellEnd"/>
-      <w:r>
-        <w:rPr>
-          <w:rFonts w:ascii="Arial Unicode MS" w:eastAsia="Arial Unicode MS" w:hAnsi="Arial Unicode MS" w:cs="Arial Unicode MS"/>
-          <w:sz w:val="20"/>
-          <w:szCs w:val="20"/>
-          <w:lang w:val="en-US"/>
-        </w:rPr>
-        <w:t xml:space="preserve">, </w:t>
-      </w:r>
-      <w:proofErr w:type="spellStart"/>
-      <w:r>
-        <w:rPr>
-          <w:rFonts w:ascii="Arial Unicode MS" w:eastAsia="Arial Unicode MS" w:hAnsi="Arial Unicode MS" w:cs="Arial Unicode MS"/>
-          <w:sz w:val="20"/>
-          <w:szCs w:val="20"/>
-          <w:lang w:val="en-US"/>
-        </w:rPr>
-        <w:t>e_date_time</w:t>
-      </w:r>
-      <w:proofErr w:type="spellEnd"/>
-      <w:r>
-        <w:rPr>
-          <w:rFonts w:ascii="Arial Unicode MS" w:eastAsia="Arial Unicode MS" w:hAnsi="Arial Unicode MS" w:cs="Arial Unicode MS"/>
-          <w:sz w:val="20"/>
-          <w:szCs w:val="20"/>
-          <w:lang w:val="en-US"/>
-        </w:rPr>
-        <w:t>: FK (</w:t>
-      </w:r>
-      <w:proofErr w:type="spellStart"/>
-      <w:r>
-        <w:rPr>
-          <w:rFonts w:ascii="Arial Unicode MS" w:eastAsia="Arial Unicode MS" w:hAnsi="Arial Unicode MS" w:cs="Arial Unicode MS"/>
-          <w:sz w:val="20"/>
-          <w:szCs w:val="20"/>
-          <w:lang w:val="en-US"/>
-        </w:rPr>
-        <w:t>high_period</w:t>
-      </w:r>
-      <w:proofErr w:type="spellEnd"/>
-      <w:r>
-        <w:rPr>
-          <w:rFonts w:ascii="Arial Unicode MS" w:eastAsia="Arial Unicode MS" w:hAnsi="Arial Unicode MS" w:cs="Arial Unicode MS"/>
-          <w:sz w:val="20"/>
-          <w:szCs w:val="20"/>
-          <w:lang w:val="en-US"/>
-        </w:rPr>
-        <w:t>)</w:t>
       </w:r>
     </w:p>
     <w:p>
@@ -3947,7 +3888,7 @@
           <w:rPr>
             <w:noProof/>
           </w:rPr>
-          <w:t>4</w:t>
+          <w:t>5</w:t>
         </w:r>
         <w:r>
           <w:fldChar w:fldCharType="end"/>

</xml_diff>